<commit_message>
project conceptual architecture, package diagram, component diagram, deployment diagram
</commit_message>
<xml_diff>
--- a/doc/Project_Analysis_and_Design_Document.docx
+++ b/doc/Project_Analysis_and_Design_Document.docx
@@ -145,7 +145,12 @@
     <w:p>
       <w:pPr>
         <w:sectPr>
-          <w:footerReference w:type="even" r:id="rId7"/>
+          <w:headerReference w:type="even" r:id="rId7"/>
+          <w:headerReference w:type="default" r:id="rId8"/>
+          <w:footerReference w:type="even" r:id="rId9"/>
+          <w:footerReference w:type="default" r:id="rId10"/>
+          <w:headerReference w:type="first" r:id="rId11"/>
+          <w:footerReference w:type="first" r:id="rId12"/>
           <w:pgSz w:w="12240" w:h="15840" w:code="1"/>
           <w:pgMar w:top="1440" w:right="1440" w:bottom="1440" w:left="1440" w:header="720" w:footer="720" w:gutter="0"/>
           <w:cols w:space="720"/>
@@ -351,6 +356,9 @@
             <w:pPr>
               <w:pStyle w:val="Tabletext"/>
             </w:pPr>
+            <w:r>
+              <w:t>04/Apr/18</w:t>
+            </w:r>
           </w:p>
         </w:tc>
         <w:tc>
@@ -361,6 +369,9 @@
             <w:pPr>
               <w:pStyle w:val="Tabletext"/>
             </w:pPr>
+            <w:r>
+              <w:t>0.2</w:t>
+            </w:r>
           </w:p>
         </w:tc>
         <w:tc>
@@ -371,6 +382,9 @@
             <w:pPr>
               <w:pStyle w:val="Tabletext"/>
             </w:pPr>
+            <w:r>
+              <w:t>Architecture and views</w:t>
+            </w:r>
           </w:p>
         </w:tc>
         <w:tc>
@@ -380,7 +394,16 @@
           <w:p>
             <w:pPr>
               <w:pStyle w:val="Tabletext"/>
+              <w:rPr>
+                <w:lang w:val="hu-HU"/>
+              </w:rPr>
             </w:pPr>
+            <w:r>
+              <w:rPr>
+                <w:lang w:val="hu-HU"/>
+              </w:rPr>
+              <w:t>Ács Dávid</w:t>
+            </w:r>
           </w:p>
         </w:tc>
       </w:tr>
@@ -803,7 +826,7 @@
         <w:rPr>
           <w:noProof/>
         </w:rPr>
-        <w:t>4</w:t>
+        <w:t>5</w:t>
       </w:r>
       <w:r>
         <w:rPr>
@@ -881,7 +904,7 @@
         <w:rPr>
           <w:noProof/>
         </w:rPr>
-        <w:t>4</w:t>
+        <w:t>5</w:t>
       </w:r>
       <w:r>
         <w:rPr>
@@ -959,7 +982,7 @@
         <w:rPr>
           <w:noProof/>
         </w:rPr>
-        <w:t>4</w:t>
+        <w:t>6</w:t>
       </w:r>
       <w:r>
         <w:rPr>
@@ -1037,7 +1060,7 @@
         <w:rPr>
           <w:noProof/>
         </w:rPr>
-        <w:t>4</w:t>
+        <w:t>7</w:t>
       </w:r>
       <w:r>
         <w:rPr>
@@ -1115,7 +1138,7 @@
         <w:rPr>
           <w:noProof/>
         </w:rPr>
-        <w:t>4</w:t>
+        <w:t>8</w:t>
       </w:r>
       <w:r>
         <w:rPr>
@@ -1193,7 +1216,7 @@
         <w:rPr>
           <w:noProof/>
         </w:rPr>
-        <w:t>4</w:t>
+        <w:t>8</w:t>
       </w:r>
       <w:r>
         <w:rPr>
@@ -1271,7 +1294,7 @@
         <w:rPr>
           <w:noProof/>
         </w:rPr>
-        <w:t>4</w:t>
+        <w:t>8</w:t>
       </w:r>
       <w:r>
         <w:rPr>
@@ -1349,7 +1372,7 @@
         <w:rPr>
           <w:noProof/>
         </w:rPr>
-        <w:t>4</w:t>
+        <w:t>8</w:t>
       </w:r>
       <w:r>
         <w:rPr>
@@ -1427,7 +1450,7 @@
         <w:rPr>
           <w:noProof/>
         </w:rPr>
-        <w:t>4</w:t>
+        <w:t>8</w:t>
       </w:r>
       <w:r>
         <w:rPr>
@@ -1505,7 +1528,7 @@
         <w:rPr>
           <w:noProof/>
         </w:rPr>
-        <w:t>4</w:t>
+        <w:t>8</w:t>
       </w:r>
       <w:r>
         <w:rPr>
@@ -1583,7 +1606,7 @@
         <w:rPr>
           <w:noProof/>
         </w:rPr>
-        <w:t>4</w:t>
+        <w:t>8</w:t>
       </w:r>
       <w:r>
         <w:rPr>
@@ -1661,7 +1684,7 @@
         <w:rPr>
           <w:noProof/>
         </w:rPr>
-        <w:t>4</w:t>
+        <w:t>8</w:t>
       </w:r>
       <w:r>
         <w:rPr>
@@ -1739,7 +1762,7 @@
         <w:rPr>
           <w:noProof/>
         </w:rPr>
-        <w:t>4</w:t>
+        <w:t>8</w:t>
       </w:r>
       <w:r>
         <w:rPr>
@@ -1817,7 +1840,7 @@
         <w:rPr>
           <w:noProof/>
         </w:rPr>
-        <w:t>5</w:t>
+        <w:t>8</w:t>
       </w:r>
       <w:r>
         <w:rPr>
@@ -1895,7 +1918,7 @@
         <w:rPr>
           <w:noProof/>
         </w:rPr>
-        <w:t>5</w:t>
+        <w:t>8</w:t>
       </w:r>
       <w:r>
         <w:rPr>
@@ -1973,7 +1996,7 @@
         <w:rPr>
           <w:noProof/>
         </w:rPr>
-        <w:t>5</w:t>
+        <w:t>8</w:t>
       </w:r>
       <w:r>
         <w:rPr>
@@ -2051,7 +2074,7 @@
         <w:rPr>
           <w:noProof/>
         </w:rPr>
-        <w:t>5</w:t>
+        <w:t>8</w:t>
       </w:r>
       <w:r>
         <w:rPr>
@@ -2110,33 +2133,8 @@
       <w:bookmarkEnd w:id="1"/>
     </w:p>
     <w:p>
-      <w:pPr>
-        <w:ind w:firstLine="720"/>
-        <w:rPr>
-          <w:i/>
-          <w:color w:val="943634"/>
-        </w:rPr>
-      </w:pPr>
-      <w:r>
-        <w:rPr>
-          <w:i/>
-          <w:color w:val="943634"/>
-        </w:rPr>
-        <w:t>[</w:t>
-      </w:r>
-      <w:r>
-        <w:rPr>
-          <w:i/>
-          <w:color w:val="943634" w:themeColor="accent2" w:themeShade="BF"/>
-        </w:rPr>
-        <w:t>Present the project specification</w:t>
-      </w:r>
-      <w:r>
-        <w:rPr>
-          <w:i/>
-          <w:color w:val="943634"/>
-        </w:rPr>
-        <w:t>]</w:t>
+      <w:r>
+        <w:t xml:space="preserve">Bike portal is an online Bike and bike parts store. User can buy/sell bikes and related parts online. To buy products, the user must be registered and logged in, and should add the products to the shopping cart. To check out the user can pay by credit card. Users may rent bikes, and the admin may approve these requests. The admin of the portal can delete, modify announcements/listing if they are inappropriate. </w:t>
       </w:r>
     </w:p>
     <w:p>
@@ -2202,6 +2200,94 @@
       <w:bookmarkEnd w:id="3"/>
     </w:p>
     <w:p>
+      <w:r>
+        <w:rPr>
+          <w:noProof/>
+        </w:rPr>
+        <w:drawing>
+          <wp:inline distT="0" distB="0" distL="0" distR="0">
+            <wp:extent cx="5575300" cy="4346575"/>
+            <wp:effectExtent l="0" t="0" r="0" b="0"/>
+            <wp:docPr id="1" name="Picture 1"/>
+            <wp:cNvGraphicFramePr>
+              <a:graphicFrameLocks xmlns:a="http://schemas.openxmlformats.org/drawingml/2006/main" noChangeAspect="1"/>
+            </wp:cNvGraphicFramePr>
+            <a:graphic xmlns:a="http://schemas.openxmlformats.org/drawingml/2006/main">
+              <a:graphicData uri="http://schemas.openxmlformats.org/drawingml/2006/picture">
+                <pic:pic xmlns:pic="http://schemas.openxmlformats.org/drawingml/2006/picture">
+                  <pic:nvPicPr>
+                    <pic:cNvPr id="0" name="Picture 1"/>
+                    <pic:cNvPicPr>
+                      <a:picLocks noChangeAspect="1" noChangeArrowheads="1"/>
+                    </pic:cNvPicPr>
+                  </pic:nvPicPr>
+                  <pic:blipFill>
+                    <a:blip r:embed="rId13">
+                      <a:extLst>
+                        <a:ext uri="{28A0092B-C50C-407E-A947-70E740481C1C}">
+                          <a14:useLocalDpi xmlns:a14="http://schemas.microsoft.com/office/drawing/2010/main" val="0"/>
+                        </a:ext>
+                      </a:extLst>
+                    </a:blip>
+                    <a:srcRect/>
+                    <a:stretch>
+                      <a:fillRect/>
+                    </a:stretch>
+                  </pic:blipFill>
+                  <pic:spPr bwMode="auto">
+                    <a:xfrm>
+                      <a:off x="0" y="0"/>
+                      <a:ext cx="5575300" cy="4346575"/>
+                    </a:xfrm>
+                    <a:prstGeom prst="rect">
+                      <a:avLst/>
+                    </a:prstGeom>
+                    <a:noFill/>
+                    <a:ln>
+                      <a:noFill/>
+                    </a:ln>
+                  </pic:spPr>
+                </pic:pic>
+              </a:graphicData>
+            </a:graphic>
+          </wp:inline>
+        </w:drawing>
+      </w:r>
+    </w:p>
+    <w:p>
+      <w:pPr>
+        <w:pStyle w:val="Heading1"/>
+        <w:rPr>
+          <w:rFonts w:ascii="Times New Roman" w:hAnsi="Times New Roman"/>
+        </w:rPr>
+      </w:pPr>
+      <w:bookmarkStart w:id="4" w:name="_Toc285793957"/>
+      <w:r>
+        <w:rPr>
+          <w:rFonts w:ascii="Times New Roman" w:hAnsi="Times New Roman"/>
+        </w:rPr>
+        <w:lastRenderedPageBreak/>
+        <w:t>Architectural Design</w:t>
+      </w:r>
+      <w:bookmarkEnd w:id="4"/>
+    </w:p>
+    <w:p>
+      <w:pPr>
+        <w:pStyle w:val="Heading2"/>
+        <w:rPr>
+          <w:rFonts w:ascii="Times New Roman" w:hAnsi="Times New Roman"/>
+        </w:rPr>
+      </w:pPr>
+      <w:bookmarkStart w:id="5" w:name="_Toc285793958"/>
+      <w:r>
+        <w:rPr>
+          <w:rFonts w:ascii="Times New Roman" w:hAnsi="Times New Roman"/>
+        </w:rPr>
+        <w:t>Conceptual Architecture</w:t>
+      </w:r>
+      <w:bookmarkEnd w:id="5"/>
+    </w:p>
+    <w:p>
       <w:pPr>
         <w:ind w:left="720"/>
         <w:rPr>
@@ -2212,26 +2298,71 @@
       <w:r>
         <w:rPr>
           <w:i/>
+          <w:noProof/>
           <w:color w:val="943634"/>
         </w:rPr>
-        <w:t>[Define the domain model and create the conceptual class diagrams]</w:t>
-      </w:r>
-    </w:p>
-    <w:p>
-      <w:pPr>
-        <w:pStyle w:val="Heading1"/>
-        <w:rPr>
-          <w:rFonts w:ascii="Times New Roman" w:hAnsi="Times New Roman"/>
-        </w:rPr>
-      </w:pPr>
-      <w:bookmarkStart w:id="4" w:name="_Toc285793957"/>
-      <w:r>
-        <w:rPr>
-          <w:rFonts w:ascii="Times New Roman" w:hAnsi="Times New Roman"/>
-        </w:rPr>
-        <w:t>Architectural Design</w:t>
-      </w:r>
-      <w:bookmarkEnd w:id="4"/>
+        <w:drawing>
+          <wp:inline distT="0" distB="0" distL="0" distR="0">
+            <wp:extent cx="5943600" cy="5868035"/>
+            <wp:effectExtent l="0" t="0" r="0" b="0"/>
+            <wp:docPr id="2" name="Picture 2"/>
+            <wp:cNvGraphicFramePr>
+              <a:graphicFrameLocks xmlns:a="http://schemas.openxmlformats.org/drawingml/2006/main" noChangeAspect="1"/>
+            </wp:cNvGraphicFramePr>
+            <a:graphic xmlns:a="http://schemas.openxmlformats.org/drawingml/2006/main">
+              <a:graphicData uri="http://schemas.openxmlformats.org/drawingml/2006/picture">
+                <pic:pic xmlns:pic="http://schemas.openxmlformats.org/drawingml/2006/picture">
+                  <pic:nvPicPr>
+                    <pic:cNvPr id="2" name="BikePortal(1)(1).png"/>
+                    <pic:cNvPicPr/>
+                  </pic:nvPicPr>
+                  <pic:blipFill>
+                    <a:blip r:embed="rId14">
+                      <a:extLst>
+                        <a:ext uri="{28A0092B-C50C-407E-A947-70E740481C1C}">
+                          <a14:useLocalDpi xmlns:a14="http://schemas.microsoft.com/office/drawing/2010/main" val="0"/>
+                        </a:ext>
+                      </a:extLst>
+                    </a:blip>
+                    <a:stretch>
+                      <a:fillRect/>
+                    </a:stretch>
+                  </pic:blipFill>
+                  <pic:spPr>
+                    <a:xfrm>
+                      <a:off x="0" y="0"/>
+                      <a:ext cx="5943600" cy="5868035"/>
+                    </a:xfrm>
+                    <a:prstGeom prst="rect">
+                      <a:avLst/>
+                    </a:prstGeom>
+                  </pic:spPr>
+                </pic:pic>
+              </a:graphicData>
+            </a:graphic>
+          </wp:inline>
+        </w:drawing>
+      </w:r>
+    </w:p>
+    <w:p>
+      <w:r>
+        <w:t xml:space="preserve">Client server architecture is used in this architecture, </w:t>
+      </w:r>
+      <w:r>
+        <w:t>to</w:t>
+      </w:r>
+      <w:r>
+        <w:t xml:space="preserve"> separate the </w:t>
+      </w:r>
+      <w:r>
+        <w:t>server-side application (data and logic) from the client-side (UI). This way the client-side and the server side may evolve independently of each other.</w:t>
+      </w:r>
+    </w:p>
+    <w:p/>
+    <w:p>
+      <w:r>
+        <w:t>The separation can be observed, where the HTTP/AJAX calls are made over the network.</w:t>
+      </w:r>
     </w:p>
     <w:p>
       <w:pPr>
@@ -2240,29 +2371,67 @@
           <w:rFonts w:ascii="Times New Roman" w:hAnsi="Times New Roman"/>
         </w:rPr>
       </w:pPr>
-      <w:bookmarkStart w:id="5" w:name="_Toc285793958"/>
-      <w:r>
-        <w:rPr>
-          <w:rFonts w:ascii="Times New Roman" w:hAnsi="Times New Roman"/>
-        </w:rPr>
-        <w:t>Conceptual Architecture</w:t>
-      </w:r>
-      <w:bookmarkEnd w:id="5"/>
-    </w:p>
-    <w:p>
-      <w:pPr>
-        <w:ind w:left="720"/>
-        <w:rPr>
-          <w:i/>
-          <w:color w:val="943634"/>
-        </w:rPr>
-      </w:pPr>
-      <w:r>
-        <w:rPr>
-          <w:i/>
-          <w:color w:val="943634"/>
-        </w:rPr>
-        <w:t>[Define the system’s conceptual architecture; use an architectural style and pattern - highlight its use and motivate your choice.]</w:t>
+      <w:bookmarkStart w:id="6" w:name="_Toc285793959"/>
+      <w:r>
+        <w:rPr>
+          <w:rFonts w:ascii="Times New Roman" w:hAnsi="Times New Roman"/>
+        </w:rPr>
+        <w:lastRenderedPageBreak/>
+        <w:t>Package Design</w:t>
+      </w:r>
+      <w:bookmarkEnd w:id="6"/>
+    </w:p>
+    <w:p>
+      <w:r>
+        <w:rPr>
+          <w:noProof/>
+        </w:rPr>
+        <w:drawing>
+          <wp:inline distT="0" distB="0" distL="0" distR="0">
+            <wp:extent cx="3686175" cy="7363359"/>
+            <wp:effectExtent l="0" t="0" r="0" b="0"/>
+            <wp:docPr id="3" name="Picture 3"/>
+            <wp:cNvGraphicFramePr>
+              <a:graphicFrameLocks xmlns:a="http://schemas.openxmlformats.org/drawingml/2006/main" noChangeAspect="1"/>
+            </wp:cNvGraphicFramePr>
+            <a:graphic xmlns:a="http://schemas.openxmlformats.org/drawingml/2006/main">
+              <a:graphicData uri="http://schemas.openxmlformats.org/drawingml/2006/picture">
+                <pic:pic xmlns:pic="http://schemas.openxmlformats.org/drawingml/2006/picture">
+                  <pic:nvPicPr>
+                    <pic:cNvPr id="3" name="BikePortal(1)(2).png"/>
+                    <pic:cNvPicPr/>
+                  </pic:nvPicPr>
+                  <pic:blipFill>
+                    <a:blip r:embed="rId15">
+                      <a:extLst>
+                        <a:ext uri="{28A0092B-C50C-407E-A947-70E740481C1C}">
+                          <a14:useLocalDpi xmlns:a14="http://schemas.microsoft.com/office/drawing/2010/main" val="0"/>
+                        </a:ext>
+                      </a:extLst>
+                    </a:blip>
+                    <a:stretch>
+                      <a:fillRect/>
+                    </a:stretch>
+                  </pic:blipFill>
+                  <pic:spPr>
+                    <a:xfrm>
+                      <a:off x="0" y="0"/>
+                      <a:ext cx="3687649" cy="7366304"/>
+                    </a:xfrm>
+                    <a:prstGeom prst="rect">
+                      <a:avLst/>
+                    </a:prstGeom>
+                  </pic:spPr>
+                </pic:pic>
+              </a:graphicData>
+            </a:graphic>
+          </wp:inline>
+        </w:drawing>
+      </w:r>
+    </w:p>
+    <w:p>
+      <w:r>
+        <w:t xml:space="preserve">The package diagram of the system represents the layered structure of the application. </w:t>
       </w:r>
     </w:p>
     <w:p>
@@ -2272,57 +2441,121 @@
           <w:rFonts w:ascii="Times New Roman" w:hAnsi="Times New Roman"/>
         </w:rPr>
       </w:pPr>
-      <w:bookmarkStart w:id="6" w:name="_Toc285793959"/>
-      <w:r>
-        <w:rPr>
-          <w:rFonts w:ascii="Times New Roman" w:hAnsi="Times New Roman"/>
-        </w:rPr>
-        <w:t>Package Design</w:t>
-      </w:r>
-      <w:bookmarkEnd w:id="6"/>
-    </w:p>
-    <w:p>
-      <w:pPr>
-        <w:ind w:left="720"/>
-        <w:rPr>
-          <w:i/>
-          <w:color w:val="943634"/>
-        </w:rPr>
-      </w:pPr>
-      <w:r>
-        <w:rPr>
-          <w:i/>
-          <w:color w:val="943634"/>
-        </w:rPr>
-        <w:t>[Create a package diagram]</w:t>
-      </w:r>
-    </w:p>
-    <w:p>
-      <w:pPr>
-        <w:pStyle w:val="Heading2"/>
-        <w:rPr>
-          <w:rFonts w:ascii="Times New Roman" w:hAnsi="Times New Roman"/>
-        </w:rPr>
-      </w:pPr>
       <w:bookmarkStart w:id="7" w:name="_Toc285793960"/>
       <w:r>
         <w:rPr>
           <w:rFonts w:ascii="Times New Roman" w:hAnsi="Times New Roman"/>
         </w:rPr>
+        <w:lastRenderedPageBreak/>
         <w:t>Component and Deployment Diagrams</w:t>
       </w:r>
       <w:bookmarkEnd w:id="7"/>
     </w:p>
     <w:p>
-      <w:pPr>
-        <w:ind w:left="720"/>
-      </w:pPr>
-      <w:r>
-        <w:rPr>
-          <w:i/>
-          <w:color w:val="943634"/>
-        </w:rPr>
-        <w:t>[Create the component and deployment diagrams.]</w:t>
+      <w:r>
+        <w:rPr>
+          <w:noProof/>
+        </w:rPr>
+        <w:drawing>
+          <wp:inline distT="0" distB="0" distL="0" distR="0">
+            <wp:extent cx="6180829" cy="3867150"/>
+            <wp:effectExtent l="0" t="0" r="0" b="0"/>
+            <wp:docPr id="5" name="Picture 5"/>
+            <wp:cNvGraphicFramePr>
+              <a:graphicFrameLocks xmlns:a="http://schemas.openxmlformats.org/drawingml/2006/main" noChangeAspect="1"/>
+            </wp:cNvGraphicFramePr>
+            <a:graphic xmlns:a="http://schemas.openxmlformats.org/drawingml/2006/main">
+              <a:graphicData uri="http://schemas.openxmlformats.org/drawingml/2006/picture">
+                <pic:pic xmlns:pic="http://schemas.openxmlformats.org/drawingml/2006/picture">
+                  <pic:nvPicPr>
+                    <pic:cNvPr id="5" name="BikePortal(1)(4).png"/>
+                    <pic:cNvPicPr/>
+                  </pic:nvPicPr>
+                  <pic:blipFill>
+                    <a:blip r:embed="rId16">
+                      <a:extLst>
+                        <a:ext uri="{28A0092B-C50C-407E-A947-70E740481C1C}">
+                          <a14:useLocalDpi xmlns:a14="http://schemas.microsoft.com/office/drawing/2010/main" val="0"/>
+                        </a:ext>
+                      </a:extLst>
+                    </a:blip>
+                    <a:stretch>
+                      <a:fillRect/>
+                    </a:stretch>
+                  </pic:blipFill>
+                  <pic:spPr>
+                    <a:xfrm>
+                      <a:off x="0" y="0"/>
+                      <a:ext cx="6195787" cy="3876509"/>
+                    </a:xfrm>
+                    <a:prstGeom prst="rect">
+                      <a:avLst/>
+                    </a:prstGeom>
+                  </pic:spPr>
+                </pic:pic>
+              </a:graphicData>
+            </a:graphic>
+          </wp:inline>
+        </w:drawing>
+      </w:r>
+    </w:p>
+    <w:p>
+      <w:r>
+        <w:t>The component diagram shows the clear delimitation between the server and the client. They can only communicate through HTTP, or as it is shown in the diagram, through the REST API.</w:t>
+      </w:r>
+    </w:p>
+    <w:p/>
+    <w:p>
+      <w:r>
+        <w:rPr>
+          <w:noProof/>
+        </w:rPr>
+        <w:drawing>
+          <wp:inline distT="0" distB="0" distL="0" distR="0">
+            <wp:extent cx="6509518" cy="2819400"/>
+            <wp:effectExtent l="0" t="0" r="0" b="0"/>
+            <wp:docPr id="4" name="Picture 4"/>
+            <wp:cNvGraphicFramePr>
+              <a:graphicFrameLocks xmlns:a="http://schemas.openxmlformats.org/drawingml/2006/main" noChangeAspect="1"/>
+            </wp:cNvGraphicFramePr>
+            <a:graphic xmlns:a="http://schemas.openxmlformats.org/drawingml/2006/main">
+              <a:graphicData uri="http://schemas.openxmlformats.org/drawingml/2006/picture">
+                <pic:pic xmlns:pic="http://schemas.openxmlformats.org/drawingml/2006/picture">
+                  <pic:nvPicPr>
+                    <pic:cNvPr id="4" name="BikePortal(1)(3).png"/>
+                    <pic:cNvPicPr/>
+                  </pic:nvPicPr>
+                  <pic:blipFill>
+                    <a:blip r:embed="rId17">
+                      <a:extLst>
+                        <a:ext uri="{28A0092B-C50C-407E-A947-70E740481C1C}">
+                          <a14:useLocalDpi xmlns:a14="http://schemas.microsoft.com/office/drawing/2010/main" val="0"/>
+                        </a:ext>
+                      </a:extLst>
+                    </a:blip>
+                    <a:stretch>
+                      <a:fillRect/>
+                    </a:stretch>
+                  </pic:blipFill>
+                  <pic:spPr>
+                    <a:xfrm>
+                      <a:off x="0" y="0"/>
+                      <a:ext cx="6517675" cy="2822933"/>
+                    </a:xfrm>
+                    <a:prstGeom prst="rect">
+                      <a:avLst/>
+                    </a:prstGeom>
+                  </pic:spPr>
+                </pic:pic>
+              </a:graphicData>
+            </a:graphic>
+          </wp:inline>
+        </w:drawing>
+      </w:r>
+    </w:p>
+    <w:p>
+      <w:r>
+        <w:t>In the allocation view we may notice that there may be more than one client, and they role may differ depending on who is logged in.</w:t>
       </w:r>
     </w:p>
     <w:p>
@@ -2932,10 +3165,10 @@
     </w:p>
     <w:p/>
     <w:sectPr>
-      <w:headerReference w:type="default" r:id="rId8"/>
-      <w:footerReference w:type="default" r:id="rId9"/>
-      <w:headerReference w:type="first" r:id="rId10"/>
-      <w:footerReference w:type="first" r:id="rId11"/>
+      <w:headerReference w:type="default" r:id="rId18"/>
+      <w:footerReference w:type="default" r:id="rId19"/>
+      <w:headerReference w:type="first" r:id="rId20"/>
+      <w:footerReference w:type="first" r:id="rId21"/>
       <w:pgSz w:w="12240" w:h="15840" w:code="1"/>
       <w:pgMar w:top="1440" w:right="1440" w:bottom="1440" w:left="1440" w:header="720" w:footer="720" w:gutter="0"/>
       <w:cols w:space="720"/>
@@ -3009,6 +3242,26 @@
 </file>
 
 <file path=word/footer2.xml><?xml version="1.0" encoding="utf-8"?>
+<w:ftr xmlns:wpc="http://schemas.microsoft.com/office/word/2010/wordprocessingCanvas" xmlns:cx="http://schemas.microsoft.com/office/drawing/2014/chartex" xmlns:cx1="http://schemas.microsoft.com/office/drawing/2015/9/8/chartex" xmlns:cx2="http://schemas.microsoft.com/office/drawing/2015/10/21/chartex" xmlns:cx3="http://schemas.microsoft.com/office/drawing/2016/5/9/chartex" xmlns:cx4="http://schemas.microsoft.com/office/drawing/2016/5/10/chartex" xmlns:cx5="http://schemas.microsoft.com/office/drawing/2016/5/11/chartex" xmlns:cx6="http://schemas.microsoft.com/office/drawing/2016/5/12/chartex" xmlns:cx7="http://schemas.microsoft.com/office/drawing/2016/5/13/chartex" xmlns:cx8="http://schemas.microsoft.com/office/drawing/2016/5/14/chartex" xmlns:mc="http://schemas.openxmlformats.org/markup-compatibility/2006" xmlns:aink="http://schemas.microsoft.com/office/drawing/2016/ink" xmlns:am3d="http://schemas.microsoft.com/office/drawing/2017/model3d" xmlns:o="urn:schemas-microsoft-com:office:office" xmlns:r="http://schemas.openxmlformats.org/officeDocument/2006/relationships" xmlns:m="http://schemas.openxmlformats.org/officeDocument/2006/math" xmlns:v="urn:schemas-microsoft-com:vml" xmlns:wp14="http://schemas.microsoft.com/office/word/2010/wordprocessingDrawing" xmlns:wp="http://schemas.openxmlformats.org/drawingml/2006/wordprocessingDrawing" xmlns:w10="urn:schemas-microsoft-com:office:word" xmlns:w="http://schemas.openxmlformats.org/wordprocessingml/2006/main" xmlns:w14="http://schemas.microsoft.com/office/word/2010/wordml" xmlns:w15="http://schemas.microsoft.com/office/word/2012/wordml" xmlns:w16cid="http://schemas.microsoft.com/office/word/2016/wordml/cid" xmlns:w16se="http://schemas.microsoft.com/office/word/2015/wordml/symex" xmlns:wpg="http://schemas.microsoft.com/office/word/2010/wordprocessingGroup" xmlns:wpi="http://schemas.microsoft.com/office/word/2010/wordprocessingInk" xmlns:wne="http://schemas.microsoft.com/office/word/2006/wordml" xmlns:wps="http://schemas.microsoft.com/office/word/2010/wordprocessingShape" mc:Ignorable="w14 w15 w16se w16cid wp14">
+  <w:p>
+    <w:pPr>
+      <w:pStyle w:val="Footer"/>
+    </w:pPr>
+  </w:p>
+</w:ftr>
+</file>
+
+<file path=word/footer3.xml><?xml version="1.0" encoding="utf-8"?>
+<w:ftr xmlns:wpc="http://schemas.microsoft.com/office/word/2010/wordprocessingCanvas" xmlns:cx="http://schemas.microsoft.com/office/drawing/2014/chartex" xmlns:cx1="http://schemas.microsoft.com/office/drawing/2015/9/8/chartex" xmlns:cx2="http://schemas.microsoft.com/office/drawing/2015/10/21/chartex" xmlns:cx3="http://schemas.microsoft.com/office/drawing/2016/5/9/chartex" xmlns:cx4="http://schemas.microsoft.com/office/drawing/2016/5/10/chartex" xmlns:cx5="http://schemas.microsoft.com/office/drawing/2016/5/11/chartex" xmlns:cx6="http://schemas.microsoft.com/office/drawing/2016/5/12/chartex" xmlns:cx7="http://schemas.microsoft.com/office/drawing/2016/5/13/chartex" xmlns:cx8="http://schemas.microsoft.com/office/drawing/2016/5/14/chartex" xmlns:mc="http://schemas.openxmlformats.org/markup-compatibility/2006" xmlns:aink="http://schemas.microsoft.com/office/drawing/2016/ink" xmlns:am3d="http://schemas.microsoft.com/office/drawing/2017/model3d" xmlns:o="urn:schemas-microsoft-com:office:office" xmlns:r="http://schemas.openxmlformats.org/officeDocument/2006/relationships" xmlns:m="http://schemas.openxmlformats.org/officeDocument/2006/math" xmlns:v="urn:schemas-microsoft-com:vml" xmlns:wp14="http://schemas.microsoft.com/office/word/2010/wordprocessingDrawing" xmlns:wp="http://schemas.openxmlformats.org/drawingml/2006/wordprocessingDrawing" xmlns:w10="urn:schemas-microsoft-com:office:word" xmlns:w="http://schemas.openxmlformats.org/wordprocessingml/2006/main" xmlns:w14="http://schemas.microsoft.com/office/word/2010/wordml" xmlns:w15="http://schemas.microsoft.com/office/word/2012/wordml" xmlns:w16cid="http://schemas.microsoft.com/office/word/2016/wordml/cid" xmlns:w16se="http://schemas.microsoft.com/office/word/2015/wordml/symex" xmlns:wpg="http://schemas.microsoft.com/office/word/2010/wordprocessingGroup" xmlns:wpi="http://schemas.microsoft.com/office/word/2010/wordprocessingInk" xmlns:wne="http://schemas.microsoft.com/office/word/2006/wordml" xmlns:wps="http://schemas.microsoft.com/office/word/2010/wordprocessingShape" mc:Ignorable="w14 w15 w16se w16cid wp14">
+  <w:p>
+    <w:pPr>
+      <w:pStyle w:val="Footer"/>
+    </w:pPr>
+  </w:p>
+</w:ftr>
+</file>
+
+<file path=word/footer4.xml><?xml version="1.0" encoding="utf-8"?>
 <w:ftr xmlns:wpc="http://schemas.microsoft.com/office/word/2010/wordprocessingCanvas" xmlns:cx="http://schemas.microsoft.com/office/drawing/2014/chartex" xmlns:cx1="http://schemas.microsoft.com/office/drawing/2015/9/8/chartex" xmlns:cx2="http://schemas.microsoft.com/office/drawing/2015/10/21/chartex" xmlns:cx3="http://schemas.microsoft.com/office/drawing/2016/5/9/chartex" xmlns:cx4="http://schemas.microsoft.com/office/drawing/2016/5/10/chartex" xmlns:cx5="http://schemas.microsoft.com/office/drawing/2016/5/11/chartex" xmlns:cx6="http://schemas.microsoft.com/office/drawing/2016/5/12/chartex" xmlns:cx7="http://schemas.microsoft.com/office/drawing/2016/5/13/chartex" xmlns:cx8="http://schemas.microsoft.com/office/drawing/2016/5/14/chartex" xmlns:mc="http://schemas.openxmlformats.org/markup-compatibility/2006" xmlns:aink="http://schemas.microsoft.com/office/drawing/2016/ink" xmlns:am3d="http://schemas.microsoft.com/office/drawing/2017/model3d" xmlns:o="urn:schemas-microsoft-com:office:office" xmlns:r="http://schemas.openxmlformats.org/officeDocument/2006/relationships" xmlns:m="http://schemas.openxmlformats.org/officeDocument/2006/math" xmlns:v="urn:schemas-microsoft-com:vml" xmlns:wp14="http://schemas.microsoft.com/office/word/2010/wordprocessingDrawing" xmlns:wp="http://schemas.openxmlformats.org/drawingml/2006/wordprocessingDrawing" xmlns:w10="urn:schemas-microsoft-com:office:word" xmlns:w="http://schemas.openxmlformats.org/wordprocessingml/2006/main" xmlns:w14="http://schemas.microsoft.com/office/word/2010/wordml" xmlns:w15="http://schemas.microsoft.com/office/word/2012/wordml" xmlns:w16cid="http://schemas.microsoft.com/office/word/2016/wordml/cid" xmlns:w16se="http://schemas.microsoft.com/office/word/2015/wordml/symex" xmlns:wpg="http://schemas.microsoft.com/office/word/2010/wordprocessingGroup" xmlns:wpi="http://schemas.microsoft.com/office/word/2010/wordprocessingInk" xmlns:wne="http://schemas.microsoft.com/office/word/2006/wordml" xmlns:wps="http://schemas.microsoft.com/office/word/2010/wordprocessingShape" mc:Ignorable="w14 w15 w16se w16cid wp14">
   <w:tbl>
     <w:tblPr>
@@ -3116,15 +3369,29 @@
             </w:rPr>
             <w:t xml:space="preserve"> of </w:t>
           </w:r>
-          <w:fldSimple w:instr=" NUMPAGES  \* MERGEFORMAT ">
-            <w:r>
-              <w:rPr>
-                <w:rStyle w:val="PageNumber"/>
-                <w:noProof/>
-              </w:rPr>
-              <w:t>5</w:t>
-            </w:r>
-          </w:fldSimple>
+          <w:r>
+            <w:fldChar w:fldCharType="begin"/>
+          </w:r>
+          <w:r>
+            <w:instrText xml:space="preserve"> NUMPAGES  \* MERGEFORMAT </w:instrText>
+          </w:r>
+          <w:r>
+            <w:fldChar w:fldCharType="separate"/>
+          </w:r>
+          <w:r>
+            <w:rPr>
+              <w:rStyle w:val="PageNumber"/>
+              <w:noProof/>
+            </w:rPr>
+            <w:t>5</w:t>
+          </w:r>
+          <w:r>
+            <w:rPr>
+              <w:rStyle w:val="PageNumber"/>
+              <w:noProof/>
+            </w:rPr>
+            <w:fldChar w:fldCharType="end"/>
+          </w:r>
         </w:p>
       </w:tc>
     </w:tr>
@@ -3137,7 +3404,7 @@
 </w:ftr>
 </file>
 
-<file path=word/footer3.xml><?xml version="1.0" encoding="utf-8"?>
+<file path=word/footer5.xml><?xml version="1.0" encoding="utf-8"?>
 <w:ftr xmlns:wpc="http://schemas.microsoft.com/office/word/2010/wordprocessingCanvas" xmlns:cx="http://schemas.microsoft.com/office/drawing/2014/chartex" xmlns:cx1="http://schemas.microsoft.com/office/drawing/2015/9/8/chartex" xmlns:cx2="http://schemas.microsoft.com/office/drawing/2015/10/21/chartex" xmlns:cx3="http://schemas.microsoft.com/office/drawing/2016/5/9/chartex" xmlns:cx4="http://schemas.microsoft.com/office/drawing/2016/5/10/chartex" xmlns:cx5="http://schemas.microsoft.com/office/drawing/2016/5/11/chartex" xmlns:cx6="http://schemas.microsoft.com/office/drawing/2016/5/12/chartex" xmlns:cx7="http://schemas.microsoft.com/office/drawing/2016/5/13/chartex" xmlns:cx8="http://schemas.microsoft.com/office/drawing/2016/5/14/chartex" xmlns:mc="http://schemas.openxmlformats.org/markup-compatibility/2006" xmlns:aink="http://schemas.microsoft.com/office/drawing/2016/ink" xmlns:am3d="http://schemas.microsoft.com/office/drawing/2017/model3d" xmlns:o="urn:schemas-microsoft-com:office:office" xmlns:r="http://schemas.openxmlformats.org/officeDocument/2006/relationships" xmlns:m="http://schemas.openxmlformats.org/officeDocument/2006/math" xmlns:v="urn:schemas-microsoft-com:vml" xmlns:wp14="http://schemas.microsoft.com/office/word/2010/wordprocessingDrawing" xmlns:wp="http://schemas.openxmlformats.org/drawingml/2006/wordprocessingDrawing" xmlns:w10="urn:schemas-microsoft-com:office:word" xmlns:w="http://schemas.openxmlformats.org/wordprocessingml/2006/main" xmlns:w14="http://schemas.microsoft.com/office/word/2010/wordml" xmlns:w15="http://schemas.microsoft.com/office/word/2012/wordml" xmlns:w16cid="http://schemas.microsoft.com/office/word/2016/wordml/cid" xmlns:w16se="http://schemas.microsoft.com/office/word/2015/wordml/symex" xmlns:wpg="http://schemas.microsoft.com/office/word/2010/wordprocessingGroup" xmlns:wpi="http://schemas.microsoft.com/office/word/2010/wordprocessingInk" xmlns:wne="http://schemas.microsoft.com/office/word/2006/wordml" xmlns:wps="http://schemas.microsoft.com/office/word/2010/wordprocessingShape" mc:Ignorable="w14 w15 w16se w16cid wp14">
   <w:p>
     <w:pPr>
@@ -3173,6 +3440,36 @@
 </file>
 
 <file path=word/header1.xml><?xml version="1.0" encoding="utf-8"?>
+<w:hdr xmlns:wpc="http://schemas.microsoft.com/office/word/2010/wordprocessingCanvas" xmlns:cx="http://schemas.microsoft.com/office/drawing/2014/chartex" xmlns:cx1="http://schemas.microsoft.com/office/drawing/2015/9/8/chartex" xmlns:cx2="http://schemas.microsoft.com/office/drawing/2015/10/21/chartex" xmlns:cx3="http://schemas.microsoft.com/office/drawing/2016/5/9/chartex" xmlns:cx4="http://schemas.microsoft.com/office/drawing/2016/5/10/chartex" xmlns:cx5="http://schemas.microsoft.com/office/drawing/2016/5/11/chartex" xmlns:cx6="http://schemas.microsoft.com/office/drawing/2016/5/12/chartex" xmlns:cx7="http://schemas.microsoft.com/office/drawing/2016/5/13/chartex" xmlns:cx8="http://schemas.microsoft.com/office/drawing/2016/5/14/chartex" xmlns:mc="http://schemas.openxmlformats.org/markup-compatibility/2006" xmlns:aink="http://schemas.microsoft.com/office/drawing/2016/ink" xmlns:am3d="http://schemas.microsoft.com/office/drawing/2017/model3d" xmlns:o="urn:schemas-microsoft-com:office:office" xmlns:r="http://schemas.openxmlformats.org/officeDocument/2006/relationships" xmlns:m="http://schemas.openxmlformats.org/officeDocument/2006/math" xmlns:v="urn:schemas-microsoft-com:vml" xmlns:wp14="http://schemas.microsoft.com/office/word/2010/wordprocessingDrawing" xmlns:wp="http://schemas.openxmlformats.org/drawingml/2006/wordprocessingDrawing" xmlns:w10="urn:schemas-microsoft-com:office:word" xmlns:w="http://schemas.openxmlformats.org/wordprocessingml/2006/main" xmlns:w14="http://schemas.microsoft.com/office/word/2010/wordml" xmlns:w15="http://schemas.microsoft.com/office/word/2012/wordml" xmlns:w16cid="http://schemas.microsoft.com/office/word/2016/wordml/cid" xmlns:w16se="http://schemas.microsoft.com/office/word/2015/wordml/symex" xmlns:wpg="http://schemas.microsoft.com/office/word/2010/wordprocessingGroup" xmlns:wpi="http://schemas.microsoft.com/office/word/2010/wordprocessingInk" xmlns:wne="http://schemas.microsoft.com/office/word/2006/wordml" xmlns:wps="http://schemas.microsoft.com/office/word/2010/wordprocessingShape" mc:Ignorable="w14 w15 w16se w16cid wp14">
+  <w:p>
+    <w:pPr>
+      <w:pStyle w:val="Header"/>
+    </w:pPr>
+  </w:p>
+</w:hdr>
+</file>
+
+<file path=word/header2.xml><?xml version="1.0" encoding="utf-8"?>
+<w:hdr xmlns:wpc="http://schemas.microsoft.com/office/word/2010/wordprocessingCanvas" xmlns:cx="http://schemas.microsoft.com/office/drawing/2014/chartex" xmlns:cx1="http://schemas.microsoft.com/office/drawing/2015/9/8/chartex" xmlns:cx2="http://schemas.microsoft.com/office/drawing/2015/10/21/chartex" xmlns:cx3="http://schemas.microsoft.com/office/drawing/2016/5/9/chartex" xmlns:cx4="http://schemas.microsoft.com/office/drawing/2016/5/10/chartex" xmlns:cx5="http://schemas.microsoft.com/office/drawing/2016/5/11/chartex" xmlns:cx6="http://schemas.microsoft.com/office/drawing/2016/5/12/chartex" xmlns:cx7="http://schemas.microsoft.com/office/drawing/2016/5/13/chartex" xmlns:cx8="http://schemas.microsoft.com/office/drawing/2016/5/14/chartex" xmlns:mc="http://schemas.openxmlformats.org/markup-compatibility/2006" xmlns:aink="http://schemas.microsoft.com/office/drawing/2016/ink" xmlns:am3d="http://schemas.microsoft.com/office/drawing/2017/model3d" xmlns:o="urn:schemas-microsoft-com:office:office" xmlns:r="http://schemas.openxmlformats.org/officeDocument/2006/relationships" xmlns:m="http://schemas.openxmlformats.org/officeDocument/2006/math" xmlns:v="urn:schemas-microsoft-com:vml" xmlns:wp14="http://schemas.microsoft.com/office/word/2010/wordprocessingDrawing" xmlns:wp="http://schemas.openxmlformats.org/drawingml/2006/wordprocessingDrawing" xmlns:w10="urn:schemas-microsoft-com:office:word" xmlns:w="http://schemas.openxmlformats.org/wordprocessingml/2006/main" xmlns:w14="http://schemas.microsoft.com/office/word/2010/wordml" xmlns:w15="http://schemas.microsoft.com/office/word/2012/wordml" xmlns:w16cid="http://schemas.microsoft.com/office/word/2016/wordml/cid" xmlns:w16se="http://schemas.microsoft.com/office/word/2015/wordml/symex" xmlns:wpg="http://schemas.microsoft.com/office/word/2010/wordprocessingGroup" xmlns:wpi="http://schemas.microsoft.com/office/word/2010/wordprocessingInk" xmlns:wne="http://schemas.microsoft.com/office/word/2006/wordml" xmlns:wps="http://schemas.microsoft.com/office/word/2010/wordprocessingShape" mc:Ignorable="w14 w15 w16se w16cid wp14">
+  <w:p>
+    <w:pPr>
+      <w:pStyle w:val="Header"/>
+    </w:pPr>
+  </w:p>
+</w:hdr>
+</file>
+
+<file path=word/header3.xml><?xml version="1.0" encoding="utf-8"?>
+<w:hdr xmlns:wpc="http://schemas.microsoft.com/office/word/2010/wordprocessingCanvas" xmlns:cx="http://schemas.microsoft.com/office/drawing/2014/chartex" xmlns:cx1="http://schemas.microsoft.com/office/drawing/2015/9/8/chartex" xmlns:cx2="http://schemas.microsoft.com/office/drawing/2015/10/21/chartex" xmlns:cx3="http://schemas.microsoft.com/office/drawing/2016/5/9/chartex" xmlns:cx4="http://schemas.microsoft.com/office/drawing/2016/5/10/chartex" xmlns:cx5="http://schemas.microsoft.com/office/drawing/2016/5/11/chartex" xmlns:cx6="http://schemas.microsoft.com/office/drawing/2016/5/12/chartex" xmlns:cx7="http://schemas.microsoft.com/office/drawing/2016/5/13/chartex" xmlns:cx8="http://schemas.microsoft.com/office/drawing/2016/5/14/chartex" xmlns:mc="http://schemas.openxmlformats.org/markup-compatibility/2006" xmlns:aink="http://schemas.microsoft.com/office/drawing/2016/ink" xmlns:am3d="http://schemas.microsoft.com/office/drawing/2017/model3d" xmlns:o="urn:schemas-microsoft-com:office:office" xmlns:r="http://schemas.openxmlformats.org/officeDocument/2006/relationships" xmlns:m="http://schemas.openxmlformats.org/officeDocument/2006/math" xmlns:v="urn:schemas-microsoft-com:vml" xmlns:wp14="http://schemas.microsoft.com/office/word/2010/wordprocessingDrawing" xmlns:wp="http://schemas.openxmlformats.org/drawingml/2006/wordprocessingDrawing" xmlns:w10="urn:schemas-microsoft-com:office:word" xmlns:w="http://schemas.openxmlformats.org/wordprocessingml/2006/main" xmlns:w14="http://schemas.microsoft.com/office/word/2010/wordml" xmlns:w15="http://schemas.microsoft.com/office/word/2012/wordml" xmlns:w16cid="http://schemas.microsoft.com/office/word/2016/wordml/cid" xmlns:w16se="http://schemas.microsoft.com/office/word/2015/wordml/symex" xmlns:wpg="http://schemas.microsoft.com/office/word/2010/wordprocessingGroup" xmlns:wpi="http://schemas.microsoft.com/office/word/2010/wordprocessingInk" xmlns:wne="http://schemas.microsoft.com/office/word/2006/wordml" xmlns:wps="http://schemas.microsoft.com/office/word/2010/wordprocessingShape" mc:Ignorable="w14 w15 w16se w16cid wp14">
+  <w:p>
+    <w:pPr>
+      <w:pStyle w:val="Header"/>
+    </w:pPr>
+  </w:p>
+</w:hdr>
+</file>
+
+<file path=word/header4.xml><?xml version="1.0" encoding="utf-8"?>
 <w:hdr xmlns:wpc="http://schemas.microsoft.com/office/word/2010/wordprocessingCanvas" xmlns:cx="http://schemas.microsoft.com/office/drawing/2014/chartex" xmlns:cx1="http://schemas.microsoft.com/office/drawing/2015/9/8/chartex" xmlns:cx2="http://schemas.microsoft.com/office/drawing/2015/10/21/chartex" xmlns:cx3="http://schemas.microsoft.com/office/drawing/2016/5/9/chartex" xmlns:cx4="http://schemas.microsoft.com/office/drawing/2016/5/10/chartex" xmlns:cx5="http://schemas.microsoft.com/office/drawing/2016/5/11/chartex" xmlns:cx6="http://schemas.microsoft.com/office/drawing/2016/5/12/chartex" xmlns:cx7="http://schemas.microsoft.com/office/drawing/2016/5/13/chartex" xmlns:cx8="http://schemas.microsoft.com/office/drawing/2016/5/14/chartex" xmlns:mc="http://schemas.openxmlformats.org/markup-compatibility/2006" xmlns:aink="http://schemas.microsoft.com/office/drawing/2016/ink" xmlns:am3d="http://schemas.microsoft.com/office/drawing/2017/model3d" xmlns:o="urn:schemas-microsoft-com:office:office" xmlns:r="http://schemas.openxmlformats.org/officeDocument/2006/relationships" xmlns:m="http://schemas.openxmlformats.org/officeDocument/2006/math" xmlns:v="urn:schemas-microsoft-com:vml" xmlns:wp14="http://schemas.microsoft.com/office/word/2010/wordprocessingDrawing" xmlns:wp="http://schemas.openxmlformats.org/drawingml/2006/wordprocessingDrawing" xmlns:w10="urn:schemas-microsoft-com:office:word" xmlns:w="http://schemas.openxmlformats.org/wordprocessingml/2006/main" xmlns:w14="http://schemas.microsoft.com/office/word/2010/wordml" xmlns:w15="http://schemas.microsoft.com/office/word/2012/wordml" xmlns:w16cid="http://schemas.microsoft.com/office/word/2016/wordml/cid" xmlns:w16se="http://schemas.microsoft.com/office/word/2015/wordml/symex" xmlns:wpg="http://schemas.microsoft.com/office/word/2010/wordprocessingGroup" xmlns:wpi="http://schemas.microsoft.com/office/word/2010/wordprocessingInk" xmlns:wne="http://schemas.microsoft.com/office/word/2006/wordml" xmlns:wps="http://schemas.microsoft.com/office/word/2010/wordprocessingShape" mc:Ignorable="w14 w15 w16se w16cid wp14">
   <w:tbl>
     <w:tblPr>
@@ -3225,7 +3522,10 @@
             <w:t xml:space="preserve">  Version:           </w:t>
           </w:r>
           <w:r>
-            <w:t>0.1</w:t>
+            <w:t>0.</w:t>
+          </w:r>
+          <w:r>
+            <w:t>2</w:t>
           </w:r>
         </w:p>
       </w:tc>
@@ -3236,6 +3536,9 @@
           <w:tcW w:w="6379" w:type="dxa"/>
         </w:tcPr>
         <w:p>
+          <w:r>
+            <w:t>Analysis and design document</w:t>
+          </w:r>
           <w:r>
             <w:fldChar w:fldCharType="begin"/>
           </w:r>
@@ -3261,13 +3564,25 @@
             <w:t xml:space="preserve">  Date:  </w:t>
           </w:r>
           <w:r>
-            <w:t>18</w:t>
+            <w:t>04</w:t>
           </w:r>
           <w:r>
             <w:rPr>
               <w:lang w:val="ro-RO"/>
             </w:rPr>
-            <w:t>/Mar/18</w:t>
+            <w:t>/</w:t>
+          </w:r>
+          <w:r>
+            <w:rPr>
+              <w:lang w:val="ro-RO"/>
+            </w:rPr>
+            <w:t xml:space="preserve">Apr </w:t>
+          </w:r>
+          <w:r>
+            <w:rPr>
+              <w:lang w:val="ro-RO"/>
+            </w:rPr>
+            <w:t>/18</w:t>
           </w:r>
         </w:p>
       </w:tc>
@@ -3278,11 +3593,7 @@
           <w:tcW w:w="9558" w:type="dxa"/>
           <w:gridSpan w:val="2"/>
         </w:tcPr>
-        <w:p>
-          <w:r>
-            <w:t>&lt;document identifier&gt;</w:t>
-          </w:r>
-        </w:p>
+        <w:p/>
       </w:tc>
     </w:tr>
   </w:tbl>
@@ -3294,7 +3605,7 @@
 </w:hdr>
 </file>
 
-<file path=word/header2.xml><?xml version="1.0" encoding="utf-8"?>
+<file path=word/header5.xml><?xml version="1.0" encoding="utf-8"?>
 <w:hdr xmlns:wpc="http://schemas.microsoft.com/office/word/2010/wordprocessingCanvas" xmlns:cx="http://schemas.microsoft.com/office/drawing/2014/chartex" xmlns:cx1="http://schemas.microsoft.com/office/drawing/2015/9/8/chartex" xmlns:cx2="http://schemas.microsoft.com/office/drawing/2015/10/21/chartex" xmlns:cx3="http://schemas.microsoft.com/office/drawing/2016/5/9/chartex" xmlns:cx4="http://schemas.microsoft.com/office/drawing/2016/5/10/chartex" xmlns:cx5="http://schemas.microsoft.com/office/drawing/2016/5/11/chartex" xmlns:cx6="http://schemas.microsoft.com/office/drawing/2016/5/12/chartex" xmlns:cx7="http://schemas.microsoft.com/office/drawing/2016/5/13/chartex" xmlns:cx8="http://schemas.microsoft.com/office/drawing/2016/5/14/chartex" xmlns:mc="http://schemas.openxmlformats.org/markup-compatibility/2006" xmlns:aink="http://schemas.microsoft.com/office/drawing/2016/ink" xmlns:am3d="http://schemas.microsoft.com/office/drawing/2017/model3d" xmlns:o="urn:schemas-microsoft-com:office:office" xmlns:r="http://schemas.openxmlformats.org/officeDocument/2006/relationships" xmlns:m="http://schemas.openxmlformats.org/officeDocument/2006/math" xmlns:v="urn:schemas-microsoft-com:vml" xmlns:wp14="http://schemas.microsoft.com/office/word/2010/wordprocessingDrawing" xmlns:wp="http://schemas.openxmlformats.org/drawingml/2006/wordprocessingDrawing" xmlns:w10="urn:schemas-microsoft-com:office:word" xmlns:w="http://schemas.openxmlformats.org/wordprocessingml/2006/main" xmlns:w14="http://schemas.microsoft.com/office/word/2010/wordml" xmlns:w15="http://schemas.microsoft.com/office/word/2012/wordml" xmlns:w16cid="http://schemas.microsoft.com/office/word/2016/wordml/cid" xmlns:w16se="http://schemas.microsoft.com/office/word/2015/wordml/symex" xmlns:wpg="http://schemas.microsoft.com/office/word/2010/wordprocessingGroup" xmlns:wpi="http://schemas.microsoft.com/office/word/2010/wordprocessingInk" xmlns:wne="http://schemas.microsoft.com/office/word/2006/wordml" xmlns:wps="http://schemas.microsoft.com/office/word/2010/wordprocessingShape" mc:Ignorable="w14 w15 w16se w16cid wp14">
   <w:p>
     <w:pPr>

</xml_diff>

<commit_message>
documentation updated, added class diagram, updated concetual architecture, updated deployment diagram, updated package diagram, added sequence and communication diagrams
</commit_message>
<xml_diff>
--- a/doc/Project_Analysis_and_Design_Document.docx
+++ b/doc/Project_Analysis_and_Design_Document.docx
@@ -2,8 +2,6 @@
 <file path=word/document.xml><?xml version="1.0" encoding="utf-8"?>
 <w:document xmlns:wpc="http://schemas.microsoft.com/office/word/2010/wordprocessingCanvas" xmlns:cx="http://schemas.microsoft.com/office/drawing/2014/chartex" xmlns:cx1="http://schemas.microsoft.com/office/drawing/2015/9/8/chartex" xmlns:cx2="http://schemas.microsoft.com/office/drawing/2015/10/21/chartex" xmlns:cx3="http://schemas.microsoft.com/office/drawing/2016/5/9/chartex" xmlns:cx4="http://schemas.microsoft.com/office/drawing/2016/5/10/chartex" xmlns:cx5="http://schemas.microsoft.com/office/drawing/2016/5/11/chartex" xmlns:cx6="http://schemas.microsoft.com/office/drawing/2016/5/12/chartex" xmlns:cx7="http://schemas.microsoft.com/office/drawing/2016/5/13/chartex" xmlns:cx8="http://schemas.microsoft.com/office/drawing/2016/5/14/chartex" xmlns:mc="http://schemas.openxmlformats.org/markup-compatibility/2006" xmlns:aink="http://schemas.microsoft.com/office/drawing/2016/ink" xmlns:am3d="http://schemas.microsoft.com/office/drawing/2017/model3d" xmlns:o="urn:schemas-microsoft-com:office:office" xmlns:r="http://schemas.openxmlformats.org/officeDocument/2006/relationships" xmlns:m="http://schemas.openxmlformats.org/officeDocument/2006/math" xmlns:v="urn:schemas-microsoft-com:vml" xmlns:wp14="http://schemas.microsoft.com/office/word/2010/wordprocessingDrawing" xmlns:wp="http://schemas.openxmlformats.org/drawingml/2006/wordprocessingDrawing" xmlns:w10="urn:schemas-microsoft-com:office:word" xmlns:w="http://schemas.openxmlformats.org/wordprocessingml/2006/main" xmlns:w14="http://schemas.microsoft.com/office/word/2010/wordml" xmlns:w15="http://schemas.microsoft.com/office/word/2012/wordml" xmlns:w16cid="http://schemas.microsoft.com/office/word/2016/wordml/cid" xmlns:w16se="http://schemas.microsoft.com/office/word/2015/wordml/symex" xmlns:wpg="http://schemas.microsoft.com/office/word/2010/wordprocessingGroup" xmlns:wpi="http://schemas.microsoft.com/office/word/2010/wordprocessingInk" xmlns:wne="http://schemas.microsoft.com/office/word/2006/wordml" xmlns:wps="http://schemas.microsoft.com/office/word/2010/wordprocessingShape" mc:Ignorable="w14 w15 w16se w16cid wp14">
   <w:body>
-    <w:bookmarkStart w:id="0" w:name="_GoBack"/>
-    <w:bookmarkEnd w:id="0"/>
     <w:p>
       <w:pPr>
         <w:pStyle w:val="Title"/>
@@ -1372,7 +1370,7 @@
         <w:rPr>
           <w:noProof/>
         </w:rPr>
-        <w:t>8</w:t>
+        <w:t>9</w:t>
       </w:r>
       <w:r>
         <w:rPr>
@@ -1450,7 +1448,7 @@
         <w:rPr>
           <w:noProof/>
         </w:rPr>
-        <w:t>8</w:t>
+        <w:t>10</w:t>
       </w:r>
       <w:r>
         <w:rPr>
@@ -1528,7 +1526,7 @@
         <w:rPr>
           <w:noProof/>
         </w:rPr>
-        <w:t>8</w:t>
+        <w:t>10</w:t>
       </w:r>
       <w:r>
         <w:rPr>
@@ -1606,7 +1604,7 @@
         <w:rPr>
           <w:noProof/>
         </w:rPr>
-        <w:t>8</w:t>
+        <w:t>11</w:t>
       </w:r>
       <w:r>
         <w:rPr>
@@ -1684,7 +1682,7 @@
         <w:rPr>
           <w:noProof/>
         </w:rPr>
-        <w:t>8</w:t>
+        <w:t>11</w:t>
       </w:r>
       <w:r>
         <w:rPr>
@@ -1762,7 +1760,7 @@
         <w:rPr>
           <w:noProof/>
         </w:rPr>
-        <w:t>8</w:t>
+        <w:t>11</w:t>
       </w:r>
       <w:r>
         <w:rPr>
@@ -1840,7 +1838,7 @@
         <w:rPr>
           <w:noProof/>
         </w:rPr>
-        <w:t>8</w:t>
+        <w:t>11</w:t>
       </w:r>
       <w:r>
         <w:rPr>
@@ -1918,7 +1916,7 @@
         <w:rPr>
           <w:noProof/>
         </w:rPr>
-        <w:t>8</w:t>
+        <w:t>11</w:t>
       </w:r>
       <w:r>
         <w:rPr>
@@ -1996,7 +1994,7 @@
         <w:rPr>
           <w:noProof/>
         </w:rPr>
-        <w:t>8</w:t>
+        <w:t>11</w:t>
       </w:r>
       <w:r>
         <w:rPr>
@@ -2074,7 +2072,7 @@
         <w:rPr>
           <w:noProof/>
         </w:rPr>
-        <w:t>8</w:t>
+        <w:t>11</w:t>
       </w:r>
       <w:r>
         <w:rPr>
@@ -2123,14 +2121,14 @@
           <w:rFonts w:ascii="Times New Roman" w:hAnsi="Times New Roman"/>
         </w:rPr>
       </w:pPr>
-      <w:bookmarkStart w:id="1" w:name="_Toc285793954"/>
+      <w:bookmarkStart w:id="0" w:name="_Toc285793954"/>
       <w:r>
         <w:rPr>
           <w:rFonts w:ascii="Times New Roman" w:hAnsi="Times New Roman"/>
         </w:rPr>
         <w:t>Project Specification</w:t>
       </w:r>
-      <w:bookmarkEnd w:id="1"/>
+      <w:bookmarkEnd w:id="0"/>
     </w:p>
     <w:p>
       <w:r>
@@ -2168,7 +2166,7 @@
           <w:rFonts w:ascii="Times New Roman" w:hAnsi="Times New Roman"/>
         </w:rPr>
       </w:pPr>
-      <w:bookmarkStart w:id="2" w:name="_Toc285793955"/>
+      <w:bookmarkStart w:id="1" w:name="_Toc285793955"/>
       <w:r>
         <w:rPr>
           <w:rFonts w:ascii="Times New Roman" w:hAnsi="Times New Roman"/>
@@ -2181,23 +2179,23 @@
         </w:rPr>
         <w:t>.1</w:t>
       </w:r>
+      <w:bookmarkEnd w:id="1"/>
+    </w:p>
+    <w:p>
+      <w:pPr>
+        <w:pStyle w:val="Heading1"/>
+        <w:rPr>
+          <w:rFonts w:ascii="Times New Roman" w:hAnsi="Times New Roman"/>
+        </w:rPr>
+      </w:pPr>
+      <w:bookmarkStart w:id="2" w:name="_Toc285793956"/>
+      <w:r>
+        <w:rPr>
+          <w:rFonts w:ascii="Times New Roman" w:hAnsi="Times New Roman"/>
+        </w:rPr>
+        <w:t>Domain Model</w:t>
+      </w:r>
       <w:bookmarkEnd w:id="2"/>
-    </w:p>
-    <w:p>
-      <w:pPr>
-        <w:pStyle w:val="Heading1"/>
-        <w:rPr>
-          <w:rFonts w:ascii="Times New Roman" w:hAnsi="Times New Roman"/>
-        </w:rPr>
-      </w:pPr>
-      <w:bookmarkStart w:id="3" w:name="_Toc285793956"/>
-      <w:r>
-        <w:rPr>
-          <w:rFonts w:ascii="Times New Roman" w:hAnsi="Times New Roman"/>
-        </w:rPr>
-        <w:t>Domain Model</w:t>
-      </w:r>
-      <w:bookmarkEnd w:id="3"/>
     </w:p>
     <w:p>
       <w:r>
@@ -2261,7 +2259,7 @@
           <w:rFonts w:ascii="Times New Roman" w:hAnsi="Times New Roman"/>
         </w:rPr>
       </w:pPr>
-      <w:bookmarkStart w:id="4" w:name="_Toc285793957"/>
+      <w:bookmarkStart w:id="3" w:name="_Toc285793957"/>
       <w:r>
         <w:rPr>
           <w:rFonts w:ascii="Times New Roman" w:hAnsi="Times New Roman"/>
@@ -2269,23 +2267,23 @@
         <w:lastRenderedPageBreak/>
         <w:t>Architectural Design</w:t>
       </w:r>
+      <w:bookmarkEnd w:id="3"/>
+    </w:p>
+    <w:p>
+      <w:pPr>
+        <w:pStyle w:val="Heading2"/>
+        <w:rPr>
+          <w:rFonts w:ascii="Times New Roman" w:hAnsi="Times New Roman"/>
+        </w:rPr>
+      </w:pPr>
+      <w:bookmarkStart w:id="4" w:name="_Toc285793958"/>
+      <w:r>
+        <w:rPr>
+          <w:rFonts w:ascii="Times New Roman" w:hAnsi="Times New Roman"/>
+        </w:rPr>
+        <w:t>Conceptual Architecture</w:t>
+      </w:r>
       <w:bookmarkEnd w:id="4"/>
-    </w:p>
-    <w:p>
-      <w:pPr>
-        <w:pStyle w:val="Heading2"/>
-        <w:rPr>
-          <w:rFonts w:ascii="Times New Roman" w:hAnsi="Times New Roman"/>
-        </w:rPr>
-      </w:pPr>
-      <w:bookmarkStart w:id="5" w:name="_Toc285793958"/>
-      <w:r>
-        <w:rPr>
-          <w:rFonts w:ascii="Times New Roman" w:hAnsi="Times New Roman"/>
-        </w:rPr>
-        <w:t>Conceptual Architecture</w:t>
-      </w:r>
-      <w:bookmarkEnd w:id="5"/>
     </w:p>
     <w:p>
       <w:pPr>
@@ -2303,7 +2301,7 @@
         </w:rPr>
         <w:drawing>
           <wp:inline distT="0" distB="0" distL="0" distR="0">
-            <wp:extent cx="5943600" cy="5868035"/>
+            <wp:extent cx="5943600" cy="5867497"/>
             <wp:effectExtent l="0" t="0" r="0" b="0"/>
             <wp:docPr id="2" name="Picture 2"/>
             <wp:cNvGraphicFramePr>
@@ -2331,7 +2329,7 @@
                   <pic:spPr>
                     <a:xfrm>
                       <a:off x="0" y="0"/>
-                      <a:ext cx="5943600" cy="5868035"/>
+                      <a:ext cx="5943600" cy="5867497"/>
                     </a:xfrm>
                     <a:prstGeom prst="rect">
                       <a:avLst/>
@@ -2371,7 +2369,7 @@
           <w:rFonts w:ascii="Times New Roman" w:hAnsi="Times New Roman"/>
         </w:rPr>
       </w:pPr>
-      <w:bookmarkStart w:id="6" w:name="_Toc285793959"/>
+      <w:bookmarkStart w:id="5" w:name="_Toc285793959"/>
       <w:r>
         <w:rPr>
           <w:rFonts w:ascii="Times New Roman" w:hAnsi="Times New Roman"/>
@@ -2379,7 +2377,7 @@
         <w:lastRenderedPageBreak/>
         <w:t>Package Design</w:t>
       </w:r>
-      <w:bookmarkEnd w:id="6"/>
+      <w:bookmarkEnd w:id="5"/>
     </w:p>
     <w:p>
       <w:r>
@@ -2388,7 +2386,7 @@
         </w:rPr>
         <w:drawing>
           <wp:inline distT="0" distB="0" distL="0" distR="0">
-            <wp:extent cx="3686175" cy="7363359"/>
+            <wp:extent cx="3669594" cy="7366304"/>
             <wp:effectExtent l="0" t="0" r="0" b="0"/>
             <wp:docPr id="3" name="Picture 3"/>
             <wp:cNvGraphicFramePr>
@@ -2416,7 +2414,7 @@
                   <pic:spPr>
                     <a:xfrm>
                       <a:off x="0" y="0"/>
-                      <a:ext cx="3687649" cy="7366304"/>
+                      <a:ext cx="3669594" cy="7366304"/>
                     </a:xfrm>
                     <a:prstGeom prst="rect">
                       <a:avLst/>
@@ -2441,7 +2439,7 @@
           <w:rFonts w:ascii="Times New Roman" w:hAnsi="Times New Roman"/>
         </w:rPr>
       </w:pPr>
-      <w:bookmarkStart w:id="7" w:name="_Toc285793960"/>
+      <w:bookmarkStart w:id="6" w:name="_Toc285793960"/>
       <w:r>
         <w:rPr>
           <w:rFonts w:ascii="Times New Roman" w:hAnsi="Times New Roman"/>
@@ -2449,7 +2447,7 @@
         <w:lastRenderedPageBreak/>
         <w:t>Component and Deployment Diagrams</w:t>
       </w:r>
-      <w:bookmarkEnd w:id="7"/>
+      <w:bookmarkEnd w:id="6"/>
     </w:p>
     <w:p>
       <w:r>
@@ -2512,7 +2510,7 @@
         </w:rPr>
         <w:drawing>
           <wp:inline distT="0" distB="0" distL="0" distR="0">
-            <wp:extent cx="6509518" cy="2819400"/>
+            <wp:extent cx="6517675" cy="2807290"/>
             <wp:effectExtent l="0" t="0" r="0" b="0"/>
             <wp:docPr id="4" name="Picture 4"/>
             <wp:cNvGraphicFramePr>
@@ -2540,7 +2538,7 @@
                   <pic:spPr>
                     <a:xfrm>
                       <a:off x="0" y="0"/>
-                      <a:ext cx="6517675" cy="2822933"/>
+                      <a:ext cx="6517675" cy="2807290"/>
                     </a:xfrm>
                     <a:prstGeom prst="rect">
                       <a:avLst/>
@@ -2589,7 +2587,7 @@
           <w:rFonts w:ascii="Times New Roman" w:hAnsi="Times New Roman"/>
         </w:rPr>
       </w:pPr>
-      <w:bookmarkStart w:id="8" w:name="_Toc285793961"/>
+      <w:bookmarkStart w:id="7" w:name="_Toc285793961"/>
       <w:r>
         <w:rPr>
           <w:rFonts w:ascii="Times New Roman" w:hAnsi="Times New Roman"/>
@@ -2608,7 +2606,7 @@
         </w:rPr>
         <w:t>2</w:t>
       </w:r>
-      <w:bookmarkEnd w:id="8"/>
+      <w:bookmarkEnd w:id="7"/>
     </w:p>
     <w:p>
       <w:pPr>
@@ -2622,14 +2620,14 @@
           <w:rFonts w:ascii="Times New Roman" w:hAnsi="Times New Roman"/>
         </w:rPr>
       </w:pPr>
-      <w:bookmarkStart w:id="9" w:name="_Toc285793962"/>
+      <w:bookmarkStart w:id="8" w:name="_Toc285793962"/>
       <w:r>
         <w:rPr>
           <w:rFonts w:ascii="Times New Roman" w:hAnsi="Times New Roman"/>
         </w:rPr>
         <w:t>Design Model</w:t>
       </w:r>
-      <w:bookmarkEnd w:id="9"/>
+      <w:bookmarkEnd w:id="8"/>
     </w:p>
     <w:p>
       <w:pPr>
@@ -2643,29 +2641,270 @@
           <w:rFonts w:ascii="Times New Roman" w:hAnsi="Times New Roman"/>
         </w:rPr>
       </w:pPr>
-      <w:bookmarkStart w:id="10" w:name="_Toc285793963"/>
+      <w:bookmarkStart w:id="9" w:name="_Toc285793963"/>
       <w:r>
         <w:rPr>
           <w:rFonts w:ascii="Times New Roman" w:hAnsi="Times New Roman"/>
         </w:rPr>
         <w:t>Dynamic Behavior</w:t>
       </w:r>
-      <w:bookmarkEnd w:id="10"/>
+      <w:bookmarkEnd w:id="9"/>
+    </w:p>
+    <w:p>
+      <w:pPr>
+        <w:rPr>
+          <w:b/>
+        </w:rPr>
+      </w:pPr>
+      <w:r>
+        <w:rPr>
+          <w:b/>
+        </w:rPr>
+        <w:tab/>
+        <w:t>Post a comment to an article.</w:t>
+      </w:r>
     </w:p>
     <w:p>
       <w:pPr>
         <w:ind w:left="709"/>
         <w:rPr>
-          <w:i/>
-          <w:color w:val="943634"/>
-        </w:rPr>
-      </w:pPr>
-      <w:r>
-        <w:rPr>
-          <w:i/>
-          <w:color w:val="943634"/>
-        </w:rPr>
-        <w:t>[Create the interaction diagrams (1 sequence, 1 communication diagrams) for 2 relevant scenarios]</w:t>
+          <w:rStyle w:val="Strong"/>
+        </w:rPr>
+      </w:pPr>
+      <w:r>
+        <w:rPr>
+          <w:b/>
+          <w:noProof/>
+        </w:rPr>
+        <w:drawing>
+          <wp:inline distT="0" distB="0" distL="0" distR="0">
+            <wp:extent cx="5943600" cy="2840045"/>
+            <wp:effectExtent l="0" t="0" r="0" b="0"/>
+            <wp:docPr id="8" name="Picture 8"/>
+            <wp:cNvGraphicFramePr>
+              <a:graphicFrameLocks xmlns:a="http://schemas.openxmlformats.org/drawingml/2006/main" noChangeAspect="1"/>
+            </wp:cNvGraphicFramePr>
+            <a:graphic xmlns:a="http://schemas.openxmlformats.org/drawingml/2006/main">
+              <a:graphicData uri="http://schemas.openxmlformats.org/drawingml/2006/picture">
+                <pic:pic xmlns:pic="http://schemas.openxmlformats.org/drawingml/2006/picture">
+                  <pic:nvPicPr>
+                    <pic:cNvPr id="8" name="BikePortal(1)(6).png"/>
+                    <pic:cNvPicPr/>
+                  </pic:nvPicPr>
+                  <pic:blipFill>
+                    <a:blip r:embed="rId18">
+                      <a:extLst>
+                        <a:ext uri="{28A0092B-C50C-407E-A947-70E740481C1C}">
+                          <a14:useLocalDpi xmlns:a14="http://schemas.microsoft.com/office/drawing/2010/main" val="0"/>
+                        </a:ext>
+                      </a:extLst>
+                    </a:blip>
+                    <a:stretch>
+                      <a:fillRect/>
+                    </a:stretch>
+                  </pic:blipFill>
+                  <pic:spPr>
+                    <a:xfrm>
+                      <a:off x="0" y="0"/>
+                      <a:ext cx="5943600" cy="2840045"/>
+                    </a:xfrm>
+                    <a:prstGeom prst="rect">
+                      <a:avLst/>
+                    </a:prstGeom>
+                  </pic:spPr>
+                </pic:pic>
+              </a:graphicData>
+            </a:graphic>
+          </wp:inline>
+        </w:drawing>
+      </w:r>
+    </w:p>
+    <w:p>
+      <w:pPr>
+        <w:ind w:left="709"/>
+        <w:rPr>
+          <w:rStyle w:val="Strong"/>
+        </w:rPr>
+      </w:pPr>
+    </w:p>
+    <w:p>
+      <w:pPr>
+        <w:ind w:left="709"/>
+        <w:rPr>
+          <w:rStyle w:val="Strong"/>
+        </w:rPr>
+      </w:pPr>
+      <w:r>
+        <w:rPr>
+          <w:b/>
+          <w:noProof/>
+        </w:rPr>
+        <w:drawing>
+          <wp:inline distT="0" distB="0" distL="0" distR="0">
+            <wp:extent cx="5943198" cy="556260"/>
+            <wp:effectExtent l="0" t="0" r="0" b="0"/>
+            <wp:docPr id="9" name="Picture 9"/>
+            <wp:cNvGraphicFramePr>
+              <a:graphicFrameLocks xmlns:a="http://schemas.openxmlformats.org/drawingml/2006/main" noChangeAspect="1"/>
+            </wp:cNvGraphicFramePr>
+            <a:graphic xmlns:a="http://schemas.openxmlformats.org/drawingml/2006/main">
+              <a:graphicData uri="http://schemas.openxmlformats.org/drawingml/2006/picture">
+                <pic:pic xmlns:pic="http://schemas.openxmlformats.org/drawingml/2006/picture">
+                  <pic:nvPicPr>
+                    <pic:cNvPr id="9" name="BikePortal(1)(8).png"/>
+                    <pic:cNvPicPr/>
+                  </pic:nvPicPr>
+                  <pic:blipFill>
+                    <a:blip r:embed="rId19">
+                      <a:extLst>
+                        <a:ext uri="{28A0092B-C50C-407E-A947-70E740481C1C}">
+                          <a14:useLocalDpi xmlns:a14="http://schemas.microsoft.com/office/drawing/2010/main" val="0"/>
+                        </a:ext>
+                      </a:extLst>
+                    </a:blip>
+                    <a:stretch>
+                      <a:fillRect/>
+                    </a:stretch>
+                  </pic:blipFill>
+                  <pic:spPr>
+                    <a:xfrm>
+                      <a:off x="0" y="0"/>
+                      <a:ext cx="5943198" cy="556260"/>
+                    </a:xfrm>
+                    <a:prstGeom prst="rect">
+                      <a:avLst/>
+                    </a:prstGeom>
+                  </pic:spPr>
+                </pic:pic>
+              </a:graphicData>
+            </a:graphic>
+          </wp:inline>
+        </w:drawing>
+      </w:r>
+    </w:p>
+    <w:p>
+      <w:pPr>
+        <w:ind w:left="709"/>
+        <w:rPr>
+          <w:rStyle w:val="Strong"/>
+        </w:rPr>
+      </w:pPr>
+      <w:r>
+        <w:rPr>
+          <w:rStyle w:val="Strong"/>
+        </w:rPr>
+        <w:t>Add an item to the user’s shopping cart.</w:t>
+      </w:r>
+    </w:p>
+    <w:p>
+      <w:pPr>
+        <w:ind w:left="709"/>
+        <w:rPr>
+          <w:rStyle w:val="Strong"/>
+        </w:rPr>
+      </w:pPr>
+      <w:r>
+        <w:rPr>
+          <w:b/>
+          <w:noProof/>
+        </w:rPr>
+        <w:drawing>
+          <wp:inline distT="0" distB="0" distL="0" distR="0">
+            <wp:extent cx="5943600" cy="2840355"/>
+            <wp:effectExtent l="0" t="0" r="0" b="0"/>
+            <wp:docPr id="10" name="Picture 10"/>
+            <wp:cNvGraphicFramePr>
+              <a:graphicFrameLocks xmlns:a="http://schemas.openxmlformats.org/drawingml/2006/main" noChangeAspect="1"/>
+            </wp:cNvGraphicFramePr>
+            <a:graphic xmlns:a="http://schemas.openxmlformats.org/drawingml/2006/main">
+              <a:graphicData uri="http://schemas.openxmlformats.org/drawingml/2006/picture">
+                <pic:pic xmlns:pic="http://schemas.openxmlformats.org/drawingml/2006/picture">
+                  <pic:nvPicPr>
+                    <pic:cNvPr id="10" name="BikePortal(1)(10).png"/>
+                    <pic:cNvPicPr/>
+                  </pic:nvPicPr>
+                  <pic:blipFill>
+                    <a:blip r:embed="rId20">
+                      <a:extLst>
+                        <a:ext uri="{28A0092B-C50C-407E-A947-70E740481C1C}">
+                          <a14:useLocalDpi xmlns:a14="http://schemas.microsoft.com/office/drawing/2010/main" val="0"/>
+                        </a:ext>
+                      </a:extLst>
+                    </a:blip>
+                    <a:stretch>
+                      <a:fillRect/>
+                    </a:stretch>
+                  </pic:blipFill>
+                  <pic:spPr>
+                    <a:xfrm>
+                      <a:off x="0" y="0"/>
+                      <a:ext cx="5943600" cy="2840355"/>
+                    </a:xfrm>
+                    <a:prstGeom prst="rect">
+                      <a:avLst/>
+                    </a:prstGeom>
+                  </pic:spPr>
+                </pic:pic>
+              </a:graphicData>
+            </a:graphic>
+          </wp:inline>
+        </w:drawing>
+      </w:r>
+    </w:p>
+    <w:p>
+      <w:pPr>
+        <w:ind w:left="709"/>
+        <w:rPr>
+          <w:rStyle w:val="Strong"/>
+        </w:rPr>
+      </w:pPr>
+      <w:r>
+        <w:rPr>
+          <w:b/>
+          <w:noProof/>
+        </w:rPr>
+        <w:lastRenderedPageBreak/>
+        <w:drawing>
+          <wp:inline distT="0" distB="0" distL="0" distR="0">
+            <wp:extent cx="5943600" cy="497840"/>
+            <wp:effectExtent l="0" t="0" r="0" b="0"/>
+            <wp:docPr id="11" name="Picture 11"/>
+            <wp:cNvGraphicFramePr>
+              <a:graphicFrameLocks xmlns:a="http://schemas.openxmlformats.org/drawingml/2006/main" noChangeAspect="1"/>
+            </wp:cNvGraphicFramePr>
+            <a:graphic xmlns:a="http://schemas.openxmlformats.org/drawingml/2006/main">
+              <a:graphicData uri="http://schemas.openxmlformats.org/drawingml/2006/picture">
+                <pic:pic xmlns:pic="http://schemas.openxmlformats.org/drawingml/2006/picture">
+                  <pic:nvPicPr>
+                    <pic:cNvPr id="11" name="BikePortal(1)(11).png"/>
+                    <pic:cNvPicPr/>
+                  </pic:nvPicPr>
+                  <pic:blipFill>
+                    <a:blip r:embed="rId21">
+                      <a:extLst>
+                        <a:ext uri="{28A0092B-C50C-407E-A947-70E740481C1C}">
+                          <a14:useLocalDpi xmlns:a14="http://schemas.microsoft.com/office/drawing/2010/main" val="0"/>
+                        </a:ext>
+                      </a:extLst>
+                    </a:blip>
+                    <a:stretch>
+                      <a:fillRect/>
+                    </a:stretch>
+                  </pic:blipFill>
+                  <pic:spPr>
+                    <a:xfrm>
+                      <a:off x="0" y="0"/>
+                      <a:ext cx="5943600" cy="497840"/>
+                    </a:xfrm>
+                    <a:prstGeom prst="rect">
+                      <a:avLst/>
+                    </a:prstGeom>
+                  </pic:spPr>
+                </pic:pic>
+              </a:graphicData>
+            </a:graphic>
+          </wp:inline>
+        </w:drawing>
       </w:r>
     </w:p>
     <w:p>
@@ -2680,7 +2919,7 @@
           <w:rFonts w:ascii="Times New Roman" w:hAnsi="Times New Roman"/>
         </w:rPr>
       </w:pPr>
-      <w:bookmarkStart w:id="11" w:name="_Toc285793964"/>
+      <w:bookmarkStart w:id="10" w:name="_Toc285793964"/>
       <w:r>
         <w:rPr>
           <w:rFonts w:ascii="Times New Roman" w:hAnsi="Times New Roman"/>
@@ -2693,66 +2932,59 @@
         </w:rPr>
         <w:t>Design</w:t>
       </w:r>
-      <w:bookmarkEnd w:id="11"/>
-    </w:p>
-    <w:p>
-      <w:pPr>
-        <w:ind w:left="709"/>
-        <w:rPr>
-          <w:i/>
-          <w:color w:val="943634"/>
-        </w:rPr>
-      </w:pPr>
-      <w:r>
-        <w:rPr>
-          <w:i/>
-          <w:color w:val="943634"/>
-        </w:rPr>
-        <w:t>[Create the</w:t>
-      </w:r>
-      <w:r>
-        <w:rPr>
-          <w:i/>
-          <w:color w:val="943634"/>
-        </w:rPr>
-        <w:t xml:space="preserve"> UML</w:t>
-      </w:r>
-      <w:r>
-        <w:rPr>
-          <w:i/>
-          <w:color w:val="943634"/>
-        </w:rPr>
-        <w:t xml:space="preserve"> class diagram; apply</w:t>
-      </w:r>
-      <w:r>
-        <w:rPr>
-          <w:i/>
-          <w:color w:val="943634"/>
-        </w:rPr>
-        <w:t xml:space="preserve"> </w:t>
-      </w:r>
-      <w:proofErr w:type="spellStart"/>
-      <w:r>
-        <w:rPr>
-          <w:i/>
-          <w:color w:val="943634"/>
-        </w:rPr>
-        <w:t>GoF</w:t>
-      </w:r>
-      <w:proofErr w:type="spellEnd"/>
-      <w:r>
-        <w:rPr>
-          <w:i/>
-          <w:color w:val="943634"/>
-        </w:rPr>
-        <w:t xml:space="preserve"> patterns</w:t>
-      </w:r>
-      <w:r>
-        <w:rPr>
-          <w:i/>
-          <w:color w:val="943634"/>
-        </w:rPr>
-        <w:t xml:space="preserve"> and motivate your choice]</w:t>
+      <w:bookmarkEnd w:id="10"/>
+    </w:p>
+    <w:p>
+      <w:r>
+        <w:t xml:space="preserve">I used the repository pattern to separate the Data access from the business logic. </w:t>
+      </w:r>
+    </w:p>
+    <w:p>
+      <w:r>
+        <w:rPr>
+          <w:noProof/>
+        </w:rPr>
+        <w:drawing>
+          <wp:inline distT="0" distB="0" distL="0" distR="0">
+            <wp:extent cx="5943600" cy="6882130"/>
+            <wp:effectExtent l="0" t="0" r="0" b="0"/>
+            <wp:docPr id="6" name="Picture 6"/>
+            <wp:cNvGraphicFramePr>
+              <a:graphicFrameLocks xmlns:a="http://schemas.openxmlformats.org/drawingml/2006/main" noChangeAspect="1"/>
+            </wp:cNvGraphicFramePr>
+            <a:graphic xmlns:a="http://schemas.openxmlformats.org/drawingml/2006/main">
+              <a:graphicData uri="http://schemas.openxmlformats.org/drawingml/2006/picture">
+                <pic:pic xmlns:pic="http://schemas.openxmlformats.org/drawingml/2006/picture">
+                  <pic:nvPicPr>
+                    <pic:cNvPr id="6" name="BikePortal(1)(13).png"/>
+                    <pic:cNvPicPr/>
+                  </pic:nvPicPr>
+                  <pic:blipFill>
+                    <a:blip r:embed="rId22">
+                      <a:extLst>
+                        <a:ext uri="{28A0092B-C50C-407E-A947-70E740481C1C}">
+                          <a14:useLocalDpi xmlns:a14="http://schemas.microsoft.com/office/drawing/2010/main" val="0"/>
+                        </a:ext>
+                      </a:extLst>
+                    </a:blip>
+                    <a:stretch>
+                      <a:fillRect/>
+                    </a:stretch>
+                  </pic:blipFill>
+                  <pic:spPr>
+                    <a:xfrm>
+                      <a:off x="0" y="0"/>
+                      <a:ext cx="5943600" cy="6882130"/>
+                    </a:xfrm>
+                    <a:prstGeom prst="rect">
+                      <a:avLst/>
+                    </a:prstGeom>
+                  </pic:spPr>
+                </pic:pic>
+              </a:graphicData>
+            </a:graphic>
+          </wp:inline>
+        </w:drawing>
       </w:r>
     </w:p>
     <w:p>
@@ -2767,14 +2999,28 @@
           <w:rFonts w:ascii="Times New Roman" w:hAnsi="Times New Roman"/>
         </w:rPr>
       </w:pPr>
-      <w:bookmarkStart w:id="12" w:name="_Toc285793965"/>
-      <w:r>
-        <w:rPr>
-          <w:rFonts w:ascii="Times New Roman" w:hAnsi="Times New Roman"/>
-        </w:rPr>
+      <w:bookmarkStart w:id="11" w:name="_Toc285793965"/>
+      <w:r>
+        <w:rPr>
+          <w:rFonts w:ascii="Times New Roman" w:hAnsi="Times New Roman"/>
+        </w:rPr>
+        <w:lastRenderedPageBreak/>
         <w:t>Data Model</w:t>
       </w:r>
-      <w:bookmarkEnd w:id="12"/>
+      <w:bookmarkEnd w:id="11"/>
+    </w:p>
+    <w:p>
+      <w:r>
+        <w:t xml:space="preserve">The data model closely resembles the domain model. </w:t>
+      </w:r>
+      <w:proofErr w:type="gramStart"/>
+      <w:r>
+        <w:t>In order to</w:t>
+      </w:r>
+      <w:proofErr w:type="gramEnd"/>
+      <w:r>
+        <w:t xml:space="preserve"> create the data model, first I designed domain classes and let the framework create the necessary tables. Bellow you can see the resulting tables of this process:</w:t>
+      </w:r>
     </w:p>
     <w:p>
       <w:pPr>
@@ -2787,9 +3033,57 @@
       <w:r>
         <w:rPr>
           <w:i/>
+          <w:noProof/>
           <w:color w:val="943634"/>
         </w:rPr>
-        <w:t>[Create the data model for the system.]</w:t>
+        <w:drawing>
+          <wp:inline distT="0" distB="0" distL="0" distR="0">
+            <wp:extent cx="5943600" cy="4996362"/>
+            <wp:effectExtent l="0" t="0" r="0" b="0"/>
+            <wp:docPr id="7" name="Picture 7"/>
+            <wp:cNvGraphicFramePr>
+              <a:graphicFrameLocks xmlns:a="http://schemas.openxmlformats.org/drawingml/2006/main" noChangeAspect="1"/>
+            </wp:cNvGraphicFramePr>
+            <a:graphic xmlns:a="http://schemas.openxmlformats.org/drawingml/2006/main">
+              <a:graphicData uri="http://schemas.openxmlformats.org/drawingml/2006/picture">
+                <pic:pic xmlns:pic="http://schemas.openxmlformats.org/drawingml/2006/picture">
+                  <pic:nvPicPr>
+                    <pic:cNvPr id="0" name="Picture 2"/>
+                    <pic:cNvPicPr>
+                      <a:picLocks noChangeAspect="1" noChangeArrowheads="1"/>
+                    </pic:cNvPicPr>
+                  </pic:nvPicPr>
+                  <pic:blipFill>
+                    <a:blip r:embed="rId23">
+                      <a:extLst>
+                        <a:ext uri="{28A0092B-C50C-407E-A947-70E740481C1C}">
+                          <a14:useLocalDpi xmlns:a14="http://schemas.microsoft.com/office/drawing/2010/main" val="0"/>
+                        </a:ext>
+                      </a:extLst>
+                    </a:blip>
+                    <a:srcRect/>
+                    <a:stretch>
+                      <a:fillRect/>
+                    </a:stretch>
+                  </pic:blipFill>
+                  <pic:spPr bwMode="auto">
+                    <a:xfrm>
+                      <a:off x="0" y="0"/>
+                      <a:ext cx="5943600" cy="4996362"/>
+                    </a:xfrm>
+                    <a:prstGeom prst="rect">
+                      <a:avLst/>
+                    </a:prstGeom>
+                    <a:noFill/>
+                    <a:ln>
+                      <a:noFill/>
+                    </a:ln>
+                  </pic:spPr>
+                </pic:pic>
+              </a:graphicData>
+            </a:graphic>
+          </wp:inline>
+        </w:drawing>
       </w:r>
     </w:p>
     <w:p>
@@ -2804,43 +3098,169 @@
           <w:rFonts w:ascii="Times New Roman" w:hAnsi="Times New Roman"/>
         </w:rPr>
       </w:pPr>
-      <w:bookmarkStart w:id="13" w:name="_Toc285793966"/>
+      <w:bookmarkStart w:id="12" w:name="_Toc285793966"/>
       <w:r>
         <w:rPr>
           <w:rFonts w:ascii="Times New Roman" w:hAnsi="Times New Roman"/>
         </w:rPr>
         <w:t>Unit Testing</w:t>
       </w:r>
-      <w:bookmarkEnd w:id="13"/>
-    </w:p>
-    <w:p>
-      <w:pPr>
-        <w:ind w:left="709"/>
-        <w:rPr>
-          <w:i/>
-          <w:color w:val="943634"/>
-        </w:rPr>
-      </w:pPr>
-      <w:r>
-        <w:rPr>
-          <w:i/>
-          <w:color w:val="943634"/>
-        </w:rPr>
-        <w:t>[</w:t>
-      </w:r>
-      <w:r>
-        <w:rPr>
-          <w:i/>
-          <w:color w:val="943634"/>
-        </w:rPr>
-        <w:t>Present the used testing methods and the associated test case scenarios</w:t>
-      </w:r>
-      <w:r>
-        <w:rPr>
-          <w:i/>
-          <w:color w:val="943634"/>
-        </w:rPr>
-        <w:t>.]</w:t>
+      <w:bookmarkEnd w:id="12"/>
+    </w:p>
+    <w:p>
+      <w:r>
+        <w:t xml:space="preserve">For unit testing </w:t>
+      </w:r>
+      <w:r>
+        <w:t xml:space="preserve">mocking will be used to separate dependencies from the tested component. </w:t>
+      </w:r>
+    </w:p>
+    <w:p/>
+    <w:p/>
+    <w:p/>
+    <w:p>
+      <w:pPr>
+        <w:rPr>
+          <w:b/>
+        </w:rPr>
+      </w:pPr>
+      <w:r>
+        <w:rPr>
+          <w:b/>
+        </w:rPr>
+        <w:t>Unit Test scenarios</w:t>
+      </w:r>
+    </w:p>
+    <w:p>
+      <w:pPr>
+        <w:pStyle w:val="ListParagraph"/>
+        <w:numPr>
+          <w:ilvl w:val="0"/>
+          <w:numId w:val="15"/>
+        </w:numPr>
+      </w:pPr>
+      <w:r>
+        <w:t>Check that the user can login.</w:t>
+      </w:r>
+    </w:p>
+    <w:p>
+      <w:pPr>
+        <w:pStyle w:val="ListParagraph"/>
+        <w:numPr>
+          <w:ilvl w:val="0"/>
+          <w:numId w:val="15"/>
+        </w:numPr>
+      </w:pPr>
+      <w:r>
+        <w:t>Check that users can view articles regardless if they are logged in or not.</w:t>
+      </w:r>
+    </w:p>
+    <w:p>
+      <w:pPr>
+        <w:pStyle w:val="ListParagraph"/>
+        <w:numPr>
+          <w:ilvl w:val="0"/>
+          <w:numId w:val="15"/>
+        </w:numPr>
+      </w:pPr>
+      <w:r>
+        <w:t>Check that users can compare two items.</w:t>
+      </w:r>
+    </w:p>
+    <w:p>
+      <w:pPr>
+        <w:pStyle w:val="ListParagraph"/>
+        <w:numPr>
+          <w:ilvl w:val="0"/>
+          <w:numId w:val="15"/>
+        </w:numPr>
+      </w:pPr>
+      <w:r>
+        <w:t>Check that users can post comments on articles if they are logged in.</w:t>
+      </w:r>
+    </w:p>
+    <w:p>
+      <w:pPr>
+        <w:pStyle w:val="ListParagraph"/>
+        <w:numPr>
+          <w:ilvl w:val="0"/>
+          <w:numId w:val="15"/>
+        </w:numPr>
+      </w:pPr>
+      <w:r>
+        <w:t>Check that users can add articles to their shopping carts.</w:t>
+      </w:r>
+    </w:p>
+    <w:p>
+      <w:pPr>
+        <w:pStyle w:val="ListParagraph"/>
+        <w:numPr>
+          <w:ilvl w:val="0"/>
+          <w:numId w:val="15"/>
+        </w:numPr>
+      </w:pPr>
+      <w:r>
+        <w:t xml:space="preserve">Check that users can buy the items already in their shopping carts. </w:t>
+      </w:r>
+    </w:p>
+    <w:p>
+      <w:pPr>
+        <w:pStyle w:val="ListParagraph"/>
+        <w:numPr>
+          <w:ilvl w:val="0"/>
+          <w:numId w:val="15"/>
+        </w:numPr>
+      </w:pPr>
+      <w:r>
+        <w:t>Check that users can put a bike as a listing (sell their bike).</w:t>
+      </w:r>
+    </w:p>
+    <w:p>
+      <w:pPr>
+        <w:pStyle w:val="ListParagraph"/>
+        <w:numPr>
+          <w:ilvl w:val="0"/>
+          <w:numId w:val="15"/>
+        </w:numPr>
+      </w:pPr>
+      <w:r>
+        <w:t>Check that users can create a request to rest a bike.</w:t>
+      </w:r>
+    </w:p>
+    <w:p>
+      <w:pPr>
+        <w:pStyle w:val="ListParagraph"/>
+        <w:numPr>
+          <w:ilvl w:val="0"/>
+          <w:numId w:val="15"/>
+        </w:numPr>
+      </w:pPr>
+      <w:r>
+        <w:t>Check that administrators can delete inappropriate listings from the website.</w:t>
+      </w:r>
+    </w:p>
+    <w:p>
+      <w:pPr>
+        <w:pStyle w:val="ListParagraph"/>
+        <w:numPr>
+          <w:ilvl w:val="0"/>
+          <w:numId w:val="15"/>
+        </w:numPr>
+      </w:pPr>
+      <w:r>
+        <w:lastRenderedPageBreak/>
+        <w:t xml:space="preserve">Check that administrators can approve requests to rent a bike. </w:t>
+      </w:r>
+    </w:p>
+    <w:p/>
+    <w:p>
+      <w:r>
+        <w:t xml:space="preserve">Integration testing will be performed as well to ensure that the individual components fit together in an orderly manner. </w:t>
+      </w:r>
+    </w:p>
+    <w:p>
+      <w:r>
+        <w:t xml:space="preserve">System testing will be performed last, to ensure that the system will satisfy all functions and non-functional requirements of the project. </w:t>
       </w:r>
     </w:p>
     <w:p>
@@ -2860,14 +3280,14 @@
           <w:rFonts w:ascii="Times New Roman" w:hAnsi="Times New Roman"/>
         </w:rPr>
       </w:pPr>
-      <w:bookmarkStart w:id="14" w:name="_Toc285793967"/>
+      <w:bookmarkStart w:id="13" w:name="_Toc285793967"/>
       <w:r>
         <w:rPr>
           <w:rFonts w:ascii="Times New Roman" w:hAnsi="Times New Roman"/>
         </w:rPr>
         <w:t>Elaboration – Iteration 2</w:t>
       </w:r>
-      <w:bookmarkEnd w:id="14"/>
+      <w:bookmarkEnd w:id="13"/>
     </w:p>
     <w:p>
       <w:pPr>
@@ -2881,14 +3301,14 @@
           <w:rFonts w:ascii="Times New Roman" w:hAnsi="Times New Roman"/>
         </w:rPr>
       </w:pPr>
-      <w:bookmarkStart w:id="15" w:name="_Toc285793968"/>
+      <w:bookmarkStart w:id="14" w:name="_Toc285793968"/>
       <w:r>
         <w:rPr>
           <w:rFonts w:ascii="Times New Roman" w:hAnsi="Times New Roman"/>
         </w:rPr>
         <w:t>Architectural Design Refinement</w:t>
       </w:r>
-      <w:bookmarkEnd w:id="15"/>
+      <w:bookmarkEnd w:id="14"/>
     </w:p>
     <w:p>
       <w:pPr>
@@ -2919,14 +3339,14 @@
           <w:rFonts w:ascii="Times New Roman" w:hAnsi="Times New Roman"/>
         </w:rPr>
       </w:pPr>
-      <w:bookmarkStart w:id="16" w:name="_Toc285793969"/>
+      <w:bookmarkStart w:id="15" w:name="_Toc285793969"/>
       <w:r>
         <w:rPr>
           <w:rFonts w:ascii="Times New Roman" w:hAnsi="Times New Roman"/>
         </w:rPr>
         <w:t>Design Model Refinement</w:t>
       </w:r>
-      <w:bookmarkEnd w:id="16"/>
+      <w:bookmarkEnd w:id="15"/>
     </w:p>
     <w:p>
       <w:pPr>
@@ -2942,9 +3362,9 @@
           <w:sz w:val="24"/>
         </w:rPr>
       </w:pPr>
-      <w:bookmarkStart w:id="17" w:name="_Toc285725326"/>
-      <w:bookmarkStart w:id="18" w:name="_Toc285725569"/>
-      <w:bookmarkStart w:id="19" w:name="_Toc285793970"/>
+      <w:bookmarkStart w:id="16" w:name="_Toc285725326"/>
+      <w:bookmarkStart w:id="17" w:name="_Toc285725569"/>
+      <w:bookmarkStart w:id="18" w:name="_Toc285793970"/>
       <w:r>
         <w:rPr>
           <w:rFonts w:ascii="Times New Roman" w:hAnsi="Times New Roman"/>
@@ -2972,9 +3392,9 @@
         </w:rPr>
         <w:t>GRASP; motivate your choices. Deliver the updated class diagrams.]</w:t>
       </w:r>
+      <w:bookmarkEnd w:id="16"/>
       <w:bookmarkEnd w:id="17"/>
       <w:bookmarkEnd w:id="18"/>
-      <w:bookmarkEnd w:id="19"/>
     </w:p>
     <w:p>
       <w:pPr>
@@ -3036,14 +3456,14 @@
           <w:rFonts w:ascii="Times New Roman" w:hAnsi="Times New Roman"/>
         </w:rPr>
       </w:pPr>
-      <w:bookmarkStart w:id="20" w:name="_Toc285793971"/>
+      <w:bookmarkStart w:id="19" w:name="_Toc285793971"/>
       <w:r>
         <w:rPr>
           <w:rFonts w:ascii="Times New Roman" w:hAnsi="Times New Roman"/>
         </w:rPr>
         <w:t>Construction and Transition</w:t>
       </w:r>
-      <w:bookmarkEnd w:id="20"/>
+      <w:bookmarkEnd w:id="19"/>
     </w:p>
     <w:p>
       <w:pPr>
@@ -3065,14 +3485,14 @@
           <w:rFonts w:ascii="Times New Roman" w:hAnsi="Times New Roman"/>
         </w:rPr>
       </w:pPr>
-      <w:bookmarkStart w:id="21" w:name="_Toc285793972"/>
+      <w:bookmarkStart w:id="20" w:name="_Toc285793972"/>
       <w:r>
         <w:rPr>
           <w:rFonts w:ascii="Times New Roman" w:hAnsi="Times New Roman"/>
         </w:rPr>
         <w:t>System Testing</w:t>
       </w:r>
-      <w:bookmarkEnd w:id="21"/>
+      <w:bookmarkEnd w:id="20"/>
     </w:p>
     <w:p>
       <w:pPr>
@@ -3102,14 +3522,14 @@
           <w:rFonts w:ascii="Times New Roman" w:hAnsi="Times New Roman"/>
         </w:rPr>
       </w:pPr>
-      <w:bookmarkStart w:id="22" w:name="_Toc285793973"/>
+      <w:bookmarkStart w:id="21" w:name="_Toc285793973"/>
       <w:r>
         <w:rPr>
           <w:rFonts w:ascii="Times New Roman" w:hAnsi="Times New Roman"/>
         </w:rPr>
         <w:t>Future improvements</w:t>
       </w:r>
-      <w:bookmarkEnd w:id="22"/>
+      <w:bookmarkEnd w:id="21"/>
     </w:p>
     <w:p>
       <w:pPr>
@@ -3148,13 +3568,15 @@
           <w:rFonts w:ascii="Times New Roman" w:hAnsi="Times New Roman"/>
         </w:rPr>
       </w:pPr>
-      <w:bookmarkStart w:id="23" w:name="_Toc285793974"/>
+      <w:bookmarkStart w:id="22" w:name="_Toc285793974"/>
       <w:r>
         <w:rPr>
           <w:rFonts w:ascii="Times New Roman" w:hAnsi="Times New Roman"/>
         </w:rPr>
         <w:t>Bibliography</w:t>
       </w:r>
+      <w:bookmarkStart w:id="23" w:name="_GoBack"/>
+      <w:bookmarkEnd w:id="22"/>
       <w:bookmarkEnd w:id="23"/>
     </w:p>
     <w:p/>
@@ -3165,10 +3587,10 @@
     </w:p>
     <w:p/>
     <w:sectPr>
-      <w:headerReference w:type="default" r:id="rId18"/>
-      <w:footerReference w:type="default" r:id="rId19"/>
-      <w:headerReference w:type="first" r:id="rId20"/>
-      <w:footerReference w:type="first" r:id="rId21"/>
+      <w:headerReference w:type="default" r:id="rId24"/>
+      <w:footerReference w:type="default" r:id="rId25"/>
+      <w:headerReference w:type="first" r:id="rId26"/>
+      <w:footerReference w:type="first" r:id="rId27"/>
       <w:pgSz w:w="12240" w:h="15840" w:code="1"/>
       <w:pgMar w:top="1440" w:right="1440" w:bottom="1440" w:left="1440" w:header="720" w:footer="720" w:gutter="0"/>
       <w:cols w:space="720"/>
@@ -4764,6 +5186,95 @@
     </w:lvl>
   </w:abstractNum>
   <w:abstractNum w:abstractNumId="13" w15:restartNumberingAfterBreak="0">
+    <w:nsid w:val="71F62B46"/>
+    <w:multiLevelType w:val="hybridMultilevel"/>
+    <w:tmpl w:val="9CF4D58E"/>
+    <w:lvl w:ilvl="0" w:tplc="0809000F">
+      <w:start w:val="1"/>
+      <w:numFmt w:val="decimal"/>
+      <w:lvlText w:val="%1."/>
+      <w:lvlJc w:val="left"/>
+      <w:pPr>
+        <w:ind w:left="720" w:hanging="360"/>
+      </w:pPr>
+      <w:rPr>
+        <w:rFonts w:hint="default"/>
+      </w:rPr>
+    </w:lvl>
+    <w:lvl w:ilvl="1" w:tplc="08090019" w:tentative="1">
+      <w:start w:val="1"/>
+      <w:numFmt w:val="lowerLetter"/>
+      <w:lvlText w:val="%2."/>
+      <w:lvlJc w:val="left"/>
+      <w:pPr>
+        <w:ind w:left="1440" w:hanging="360"/>
+      </w:pPr>
+    </w:lvl>
+    <w:lvl w:ilvl="2" w:tplc="0809001B" w:tentative="1">
+      <w:start w:val="1"/>
+      <w:numFmt w:val="lowerRoman"/>
+      <w:lvlText w:val="%3."/>
+      <w:lvlJc w:val="right"/>
+      <w:pPr>
+        <w:ind w:left="2160" w:hanging="180"/>
+      </w:pPr>
+    </w:lvl>
+    <w:lvl w:ilvl="3" w:tplc="0809000F" w:tentative="1">
+      <w:start w:val="1"/>
+      <w:numFmt w:val="decimal"/>
+      <w:lvlText w:val="%4."/>
+      <w:lvlJc w:val="left"/>
+      <w:pPr>
+        <w:ind w:left="2880" w:hanging="360"/>
+      </w:pPr>
+    </w:lvl>
+    <w:lvl w:ilvl="4" w:tplc="08090019" w:tentative="1">
+      <w:start w:val="1"/>
+      <w:numFmt w:val="lowerLetter"/>
+      <w:lvlText w:val="%5."/>
+      <w:lvlJc w:val="left"/>
+      <w:pPr>
+        <w:ind w:left="3600" w:hanging="360"/>
+      </w:pPr>
+    </w:lvl>
+    <w:lvl w:ilvl="5" w:tplc="0809001B" w:tentative="1">
+      <w:start w:val="1"/>
+      <w:numFmt w:val="lowerRoman"/>
+      <w:lvlText w:val="%6."/>
+      <w:lvlJc w:val="right"/>
+      <w:pPr>
+        <w:ind w:left="4320" w:hanging="180"/>
+      </w:pPr>
+    </w:lvl>
+    <w:lvl w:ilvl="6" w:tplc="0809000F" w:tentative="1">
+      <w:start w:val="1"/>
+      <w:numFmt w:val="decimal"/>
+      <w:lvlText w:val="%7."/>
+      <w:lvlJc w:val="left"/>
+      <w:pPr>
+        <w:ind w:left="5040" w:hanging="360"/>
+      </w:pPr>
+    </w:lvl>
+    <w:lvl w:ilvl="7" w:tplc="08090019" w:tentative="1">
+      <w:start w:val="1"/>
+      <w:numFmt w:val="lowerLetter"/>
+      <w:lvlText w:val="%8."/>
+      <w:lvlJc w:val="left"/>
+      <w:pPr>
+        <w:ind w:left="5760" w:hanging="360"/>
+      </w:pPr>
+    </w:lvl>
+    <w:lvl w:ilvl="8" w:tplc="0809001B" w:tentative="1">
+      <w:start w:val="1"/>
+      <w:numFmt w:val="lowerRoman"/>
+      <w:lvlText w:val="%9."/>
+      <w:lvlJc w:val="right"/>
+      <w:pPr>
+        <w:ind w:left="6480" w:hanging="180"/>
+      </w:pPr>
+    </w:lvl>
+  </w:abstractNum>
+  <w:abstractNum w:abstractNumId="14" w15:restartNumberingAfterBreak="0">
     <w:nsid w:val="7F006540"/>
     <w:multiLevelType w:val="multilevel"/>
     <w:tmpl w:val="122EF47E"/>
@@ -4915,13 +5426,16 @@
     <w:abstractNumId w:val="4"/>
   </w:num>
   <w:num w:numId="12">
-    <w:abstractNumId w:val="13"/>
+    <w:abstractNumId w:val="14"/>
   </w:num>
   <w:num w:numId="13">
     <w:abstractNumId w:val="1"/>
   </w:num>
   <w:num w:numId="14">
     <w:abstractNumId w:val="6"/>
+  </w:num>
+  <w:num w:numId="15">
+    <w:abstractNumId w:val="13"/>
   </w:num>
 </w:numbering>
 </file>

</xml_diff>

<commit_message>
project documentation includes design patterns
</commit_message>
<xml_diff>
--- a/doc/Project_Analysis_and_Design_Document.docx
+++ b/doc/Project_Analysis_and_Design_Document.docx
@@ -3555,6 +3555,49 @@
     </w:p>
     <w:p>
       <w:r>
+        <w:t>Design patterns which are used in the design:</w:t>
+      </w:r>
+    </w:p>
+    <w:p>
+      <w:pPr>
+        <w:pStyle w:val="ListParagraph"/>
+        <w:numPr>
+          <w:ilvl w:val="0"/>
+          <w:numId w:val="18"/>
+        </w:numPr>
+      </w:pPr>
+      <w:r>
+        <w:t>Observer design pattern between client and server</w:t>
+      </w:r>
+    </w:p>
+    <w:p>
+      <w:pPr>
+        <w:pStyle w:val="ListParagraph"/>
+        <w:numPr>
+          <w:ilvl w:val="0"/>
+          <w:numId w:val="18"/>
+        </w:numPr>
+      </w:pPr>
+      <w:r>
+        <w:t>Builder to create reports for the order</w:t>
+      </w:r>
+    </w:p>
+    <w:p>
+      <w:pPr>
+        <w:pStyle w:val="ListParagraph"/>
+        <w:numPr>
+          <w:ilvl w:val="0"/>
+          <w:numId w:val="18"/>
+        </w:numPr>
+      </w:pPr>
+      <w:r>
+        <w:t>Factory methods to encapsulate creation of object</w:t>
+      </w:r>
+      <w:bookmarkStart w:id="16" w:name="_GoBack"/>
+      <w:bookmarkEnd w:id="16"/>
+    </w:p>
+    <w:p>
+      <w:r>
         <w:t xml:space="preserve">Some classes are added and removed compared to the other class diagram. For example, and admin controller has been added to represent how Admin controllers will integrate in the system. Most of the </w:t>
       </w:r>
       <w:proofErr w:type="spellStart"/>
@@ -3596,14 +3639,15 @@
           <w:rFonts w:ascii="Times New Roman" w:hAnsi="Times New Roman"/>
         </w:rPr>
       </w:pPr>
-      <w:bookmarkStart w:id="16" w:name="_Toc285793971"/>
+      <w:bookmarkStart w:id="17" w:name="_Toc285793971"/>
       <w:r>
         <w:rPr>
           <w:rFonts w:ascii="Times New Roman" w:hAnsi="Times New Roman"/>
         </w:rPr>
+        <w:lastRenderedPageBreak/>
         <w:t>Construction and Transition</w:t>
       </w:r>
-      <w:bookmarkEnd w:id="16"/>
+      <w:bookmarkEnd w:id="17"/>
     </w:p>
     <w:p>
       <w:r>
@@ -3625,8 +3669,6 @@
       <w:r>
         <w:t xml:space="preserve">. </w:t>
       </w:r>
-      <w:bookmarkStart w:id="17" w:name="_GoBack"/>
-      <w:bookmarkEnd w:id="17"/>
     </w:p>
     <w:p>
       <w:pPr>
@@ -3645,7 +3687,6 @@
         <w:rPr>
           <w:rFonts w:ascii="Times New Roman" w:hAnsi="Times New Roman"/>
         </w:rPr>
-        <w:lastRenderedPageBreak/>
         <w:t>System Testing</w:t>
       </w:r>
       <w:bookmarkEnd w:id="18"/>
@@ -3795,13 +3836,7 @@
           <w:rPr>
             <w:rStyle w:val="Hyperlink"/>
           </w:rPr>
-          <w:t>http</w:t>
-        </w:r>
-        <w:r>
-          <w:rPr>
-            <w:rStyle w:val="Hyperlink"/>
-          </w:rPr>
-          <w:t>s://www.uml-diagrams.org/package-diagrams/model.html</w:t>
+          <w:t>https://www.uml-diagrams.org/package-diagrams/model.html</w:t>
         </w:r>
       </w:hyperlink>
     </w:p>
@@ -4051,15 +4086,29 @@
             </w:rPr>
             <w:t xml:space="preserve"> of </w:t>
           </w:r>
-          <w:fldSimple w:instr=" NUMPAGES  \* MERGEFORMAT ">
-            <w:r>
-              <w:rPr>
-                <w:rStyle w:val="PageNumber"/>
-                <w:noProof/>
-              </w:rPr>
-              <w:t>5</w:t>
-            </w:r>
-          </w:fldSimple>
+          <w:r>
+            <w:fldChar w:fldCharType="begin"/>
+          </w:r>
+          <w:r>
+            <w:instrText xml:space="preserve"> NUMPAGES  \* MERGEFORMAT </w:instrText>
+          </w:r>
+          <w:r>
+            <w:fldChar w:fldCharType="separate"/>
+          </w:r>
+          <w:r>
+            <w:rPr>
+              <w:rStyle w:val="PageNumber"/>
+              <w:noProof/>
+            </w:rPr>
+            <w:t>5</w:t>
+          </w:r>
+          <w:r>
+            <w:rPr>
+              <w:rStyle w:val="PageNumber"/>
+              <w:noProof/>
+            </w:rPr>
+            <w:fldChar w:fldCharType="end"/>
+          </w:r>
         </w:p>
       </w:tc>
     </w:tr>
@@ -4719,6 +4768,119 @@
     </w:lvl>
   </w:abstractNum>
   <w:abstractNum w:abstractNumId="5" w15:restartNumberingAfterBreak="0">
+    <w:nsid w:val="1FEF3CBB"/>
+    <w:multiLevelType w:val="hybridMultilevel"/>
+    <w:tmpl w:val="2DE4E974"/>
+    <w:lvl w:ilvl="0" w:tplc="08090001">
+      <w:start w:val="1"/>
+      <w:numFmt w:val="bullet"/>
+      <w:lvlText w:val=""/>
+      <w:lvlJc w:val="left"/>
+      <w:pPr>
+        <w:ind w:left="720" w:hanging="360"/>
+      </w:pPr>
+      <w:rPr>
+        <w:rFonts w:ascii="Symbol" w:hAnsi="Symbol" w:hint="default"/>
+      </w:rPr>
+    </w:lvl>
+    <w:lvl w:ilvl="1" w:tplc="08090003" w:tentative="1">
+      <w:start w:val="1"/>
+      <w:numFmt w:val="bullet"/>
+      <w:lvlText w:val="o"/>
+      <w:lvlJc w:val="left"/>
+      <w:pPr>
+        <w:ind w:left="1440" w:hanging="360"/>
+      </w:pPr>
+      <w:rPr>
+        <w:rFonts w:ascii="Courier New" w:hAnsi="Courier New" w:cs="Courier New" w:hint="default"/>
+      </w:rPr>
+    </w:lvl>
+    <w:lvl w:ilvl="2" w:tplc="08090005" w:tentative="1">
+      <w:start w:val="1"/>
+      <w:numFmt w:val="bullet"/>
+      <w:lvlText w:val=""/>
+      <w:lvlJc w:val="left"/>
+      <w:pPr>
+        <w:ind w:left="2160" w:hanging="360"/>
+      </w:pPr>
+      <w:rPr>
+        <w:rFonts w:ascii="Wingdings" w:hAnsi="Wingdings" w:hint="default"/>
+      </w:rPr>
+    </w:lvl>
+    <w:lvl w:ilvl="3" w:tplc="08090001" w:tentative="1">
+      <w:start w:val="1"/>
+      <w:numFmt w:val="bullet"/>
+      <w:lvlText w:val=""/>
+      <w:lvlJc w:val="left"/>
+      <w:pPr>
+        <w:ind w:left="2880" w:hanging="360"/>
+      </w:pPr>
+      <w:rPr>
+        <w:rFonts w:ascii="Symbol" w:hAnsi="Symbol" w:hint="default"/>
+      </w:rPr>
+    </w:lvl>
+    <w:lvl w:ilvl="4" w:tplc="08090003" w:tentative="1">
+      <w:start w:val="1"/>
+      <w:numFmt w:val="bullet"/>
+      <w:lvlText w:val="o"/>
+      <w:lvlJc w:val="left"/>
+      <w:pPr>
+        <w:ind w:left="3600" w:hanging="360"/>
+      </w:pPr>
+      <w:rPr>
+        <w:rFonts w:ascii="Courier New" w:hAnsi="Courier New" w:cs="Courier New" w:hint="default"/>
+      </w:rPr>
+    </w:lvl>
+    <w:lvl w:ilvl="5" w:tplc="08090005" w:tentative="1">
+      <w:start w:val="1"/>
+      <w:numFmt w:val="bullet"/>
+      <w:lvlText w:val=""/>
+      <w:lvlJc w:val="left"/>
+      <w:pPr>
+        <w:ind w:left="4320" w:hanging="360"/>
+      </w:pPr>
+      <w:rPr>
+        <w:rFonts w:ascii="Wingdings" w:hAnsi="Wingdings" w:hint="default"/>
+      </w:rPr>
+    </w:lvl>
+    <w:lvl w:ilvl="6" w:tplc="08090001" w:tentative="1">
+      <w:start w:val="1"/>
+      <w:numFmt w:val="bullet"/>
+      <w:lvlText w:val=""/>
+      <w:lvlJc w:val="left"/>
+      <w:pPr>
+        <w:ind w:left="5040" w:hanging="360"/>
+      </w:pPr>
+      <w:rPr>
+        <w:rFonts w:ascii="Symbol" w:hAnsi="Symbol" w:hint="default"/>
+      </w:rPr>
+    </w:lvl>
+    <w:lvl w:ilvl="7" w:tplc="08090003" w:tentative="1">
+      <w:start w:val="1"/>
+      <w:numFmt w:val="bullet"/>
+      <w:lvlText w:val="o"/>
+      <w:lvlJc w:val="left"/>
+      <w:pPr>
+        <w:ind w:left="5760" w:hanging="360"/>
+      </w:pPr>
+      <w:rPr>
+        <w:rFonts w:ascii="Courier New" w:hAnsi="Courier New" w:cs="Courier New" w:hint="default"/>
+      </w:rPr>
+    </w:lvl>
+    <w:lvl w:ilvl="8" w:tplc="08090005" w:tentative="1">
+      <w:start w:val="1"/>
+      <w:numFmt w:val="bullet"/>
+      <w:lvlText w:val=""/>
+      <w:lvlJc w:val="left"/>
+      <w:pPr>
+        <w:ind w:left="6480" w:hanging="360"/>
+      </w:pPr>
+      <w:rPr>
+        <w:rFonts w:ascii="Wingdings" w:hAnsi="Wingdings" w:hint="default"/>
+      </w:rPr>
+    </w:lvl>
+  </w:abstractNum>
+  <w:abstractNum w:abstractNumId="6" w15:restartNumberingAfterBreak="0">
     <w:nsid w:val="26E14A9F"/>
     <w:multiLevelType w:val="hybridMultilevel"/>
     <w:tmpl w:val="86BECE66"/>
@@ -4808,7 +4970,7 @@
       </w:pPr>
     </w:lvl>
   </w:abstractNum>
-  <w:abstractNum w:abstractNumId="6" w15:restartNumberingAfterBreak="0">
+  <w:abstractNum w:abstractNumId="7" w15:restartNumberingAfterBreak="0">
     <w:nsid w:val="35F23968"/>
     <w:multiLevelType w:val="hybridMultilevel"/>
     <w:tmpl w:val="A118ADDA"/>
@@ -4897,7 +5059,7 @@
       </w:pPr>
     </w:lvl>
   </w:abstractNum>
-  <w:abstractNum w:abstractNumId="7" w15:restartNumberingAfterBreak="0">
+  <w:abstractNum w:abstractNumId="8" w15:restartNumberingAfterBreak="0">
     <w:nsid w:val="381E213B"/>
     <w:multiLevelType w:val="hybridMultilevel"/>
     <w:tmpl w:val="86F04156"/>
@@ -4986,7 +5148,7 @@
       </w:pPr>
     </w:lvl>
   </w:abstractNum>
-  <w:abstractNum w:abstractNumId="8" w15:restartNumberingAfterBreak="0">
+  <w:abstractNum w:abstractNumId="9" w15:restartNumberingAfterBreak="0">
     <w:nsid w:val="3E1C6A61"/>
     <w:multiLevelType w:val="hybridMultilevel"/>
     <w:tmpl w:val="B48A89CC"/>
@@ -5075,7 +5237,120 @@
       </w:pPr>
     </w:lvl>
   </w:abstractNum>
-  <w:abstractNum w:abstractNumId="9" w15:restartNumberingAfterBreak="0">
+  <w:abstractNum w:abstractNumId="10" w15:restartNumberingAfterBreak="0">
+    <w:nsid w:val="46E9162A"/>
+    <w:multiLevelType w:val="hybridMultilevel"/>
+    <w:tmpl w:val="EA1261BE"/>
+    <w:lvl w:ilvl="0" w:tplc="08090001">
+      <w:start w:val="1"/>
+      <w:numFmt w:val="bullet"/>
+      <w:lvlText w:val=""/>
+      <w:lvlJc w:val="left"/>
+      <w:pPr>
+        <w:ind w:left="2160" w:hanging="360"/>
+      </w:pPr>
+      <w:rPr>
+        <w:rFonts w:ascii="Symbol" w:hAnsi="Symbol" w:hint="default"/>
+      </w:rPr>
+    </w:lvl>
+    <w:lvl w:ilvl="1" w:tplc="08090003" w:tentative="1">
+      <w:start w:val="1"/>
+      <w:numFmt w:val="bullet"/>
+      <w:lvlText w:val="o"/>
+      <w:lvlJc w:val="left"/>
+      <w:pPr>
+        <w:ind w:left="2880" w:hanging="360"/>
+      </w:pPr>
+      <w:rPr>
+        <w:rFonts w:ascii="Courier New" w:hAnsi="Courier New" w:cs="Courier New" w:hint="default"/>
+      </w:rPr>
+    </w:lvl>
+    <w:lvl w:ilvl="2" w:tplc="08090005" w:tentative="1">
+      <w:start w:val="1"/>
+      <w:numFmt w:val="bullet"/>
+      <w:lvlText w:val=""/>
+      <w:lvlJc w:val="left"/>
+      <w:pPr>
+        <w:ind w:left="3600" w:hanging="360"/>
+      </w:pPr>
+      <w:rPr>
+        <w:rFonts w:ascii="Wingdings" w:hAnsi="Wingdings" w:hint="default"/>
+      </w:rPr>
+    </w:lvl>
+    <w:lvl w:ilvl="3" w:tplc="08090001" w:tentative="1">
+      <w:start w:val="1"/>
+      <w:numFmt w:val="bullet"/>
+      <w:lvlText w:val=""/>
+      <w:lvlJc w:val="left"/>
+      <w:pPr>
+        <w:ind w:left="4320" w:hanging="360"/>
+      </w:pPr>
+      <w:rPr>
+        <w:rFonts w:ascii="Symbol" w:hAnsi="Symbol" w:hint="default"/>
+      </w:rPr>
+    </w:lvl>
+    <w:lvl w:ilvl="4" w:tplc="08090003" w:tentative="1">
+      <w:start w:val="1"/>
+      <w:numFmt w:val="bullet"/>
+      <w:lvlText w:val="o"/>
+      <w:lvlJc w:val="left"/>
+      <w:pPr>
+        <w:ind w:left="5040" w:hanging="360"/>
+      </w:pPr>
+      <w:rPr>
+        <w:rFonts w:ascii="Courier New" w:hAnsi="Courier New" w:cs="Courier New" w:hint="default"/>
+      </w:rPr>
+    </w:lvl>
+    <w:lvl w:ilvl="5" w:tplc="08090005" w:tentative="1">
+      <w:start w:val="1"/>
+      <w:numFmt w:val="bullet"/>
+      <w:lvlText w:val=""/>
+      <w:lvlJc w:val="left"/>
+      <w:pPr>
+        <w:ind w:left="5760" w:hanging="360"/>
+      </w:pPr>
+      <w:rPr>
+        <w:rFonts w:ascii="Wingdings" w:hAnsi="Wingdings" w:hint="default"/>
+      </w:rPr>
+    </w:lvl>
+    <w:lvl w:ilvl="6" w:tplc="08090001" w:tentative="1">
+      <w:start w:val="1"/>
+      <w:numFmt w:val="bullet"/>
+      <w:lvlText w:val=""/>
+      <w:lvlJc w:val="left"/>
+      <w:pPr>
+        <w:ind w:left="6480" w:hanging="360"/>
+      </w:pPr>
+      <w:rPr>
+        <w:rFonts w:ascii="Symbol" w:hAnsi="Symbol" w:hint="default"/>
+      </w:rPr>
+    </w:lvl>
+    <w:lvl w:ilvl="7" w:tplc="08090003" w:tentative="1">
+      <w:start w:val="1"/>
+      <w:numFmt w:val="bullet"/>
+      <w:lvlText w:val="o"/>
+      <w:lvlJc w:val="left"/>
+      <w:pPr>
+        <w:ind w:left="7200" w:hanging="360"/>
+      </w:pPr>
+      <w:rPr>
+        <w:rFonts w:ascii="Courier New" w:hAnsi="Courier New" w:cs="Courier New" w:hint="default"/>
+      </w:rPr>
+    </w:lvl>
+    <w:lvl w:ilvl="8" w:tplc="08090005" w:tentative="1">
+      <w:start w:val="1"/>
+      <w:numFmt w:val="bullet"/>
+      <w:lvlText w:val=""/>
+      <w:lvlJc w:val="left"/>
+      <w:pPr>
+        <w:ind w:left="7920" w:hanging="360"/>
+      </w:pPr>
+      <w:rPr>
+        <w:rFonts w:ascii="Wingdings" w:hAnsi="Wingdings" w:hint="default"/>
+      </w:rPr>
+    </w:lvl>
+  </w:abstractNum>
+  <w:abstractNum w:abstractNumId="11" w15:restartNumberingAfterBreak="0">
     <w:nsid w:val="513C4103"/>
     <w:multiLevelType w:val="hybridMultilevel"/>
     <w:tmpl w:val="27DA5F86"/>
@@ -5164,7 +5439,7 @@
       </w:pPr>
     </w:lvl>
   </w:abstractNum>
-  <w:abstractNum w:abstractNumId="10" w15:restartNumberingAfterBreak="0">
+  <w:abstractNum w:abstractNumId="12" w15:restartNumberingAfterBreak="0">
     <w:nsid w:val="60381838"/>
     <w:multiLevelType w:val="hybridMultilevel"/>
     <w:tmpl w:val="D0224A1C"/>
@@ -5253,7 +5528,7 @@
       </w:pPr>
     </w:lvl>
   </w:abstractNum>
-  <w:abstractNum w:abstractNumId="11" w15:restartNumberingAfterBreak="0">
+  <w:abstractNum w:abstractNumId="13" w15:restartNumberingAfterBreak="0">
     <w:nsid w:val="6E422694"/>
     <w:multiLevelType w:val="hybridMultilevel"/>
     <w:tmpl w:val="B2502630"/>
@@ -5342,7 +5617,7 @@
       </w:pPr>
     </w:lvl>
   </w:abstractNum>
-  <w:abstractNum w:abstractNumId="12" w15:restartNumberingAfterBreak="0">
+  <w:abstractNum w:abstractNumId="14" w15:restartNumberingAfterBreak="0">
     <w:nsid w:val="6E5A33EC"/>
     <w:multiLevelType w:val="hybridMultilevel"/>
     <w:tmpl w:val="1076BDEE"/>
@@ -5431,7 +5706,7 @@
       </w:pPr>
     </w:lvl>
   </w:abstractNum>
-  <w:abstractNum w:abstractNumId="13" w15:restartNumberingAfterBreak="0">
+  <w:abstractNum w:abstractNumId="15" w15:restartNumberingAfterBreak="0">
     <w:nsid w:val="71F62B46"/>
     <w:multiLevelType w:val="hybridMultilevel"/>
     <w:tmpl w:val="9CF4D58E"/>
@@ -5520,7 +5795,93 @@
       </w:pPr>
     </w:lvl>
   </w:abstractNum>
-  <w:abstractNum w:abstractNumId="14" w15:restartNumberingAfterBreak="0">
+  <w:abstractNum w:abstractNumId="16" w15:restartNumberingAfterBreak="0">
+    <w:nsid w:val="7B8618CF"/>
+    <w:multiLevelType w:val="hybridMultilevel"/>
+    <w:tmpl w:val="FC749B9E"/>
+    <w:lvl w:ilvl="0" w:tplc="0809000F">
+      <w:start w:val="1"/>
+      <w:numFmt w:val="decimal"/>
+      <w:lvlText w:val="%1."/>
+      <w:lvlJc w:val="left"/>
+      <w:pPr>
+        <w:ind w:left="1440" w:hanging="360"/>
+      </w:pPr>
+    </w:lvl>
+    <w:lvl w:ilvl="1" w:tplc="08090019" w:tentative="1">
+      <w:start w:val="1"/>
+      <w:numFmt w:val="lowerLetter"/>
+      <w:lvlText w:val="%2."/>
+      <w:lvlJc w:val="left"/>
+      <w:pPr>
+        <w:ind w:left="2160" w:hanging="360"/>
+      </w:pPr>
+    </w:lvl>
+    <w:lvl w:ilvl="2" w:tplc="0809001B" w:tentative="1">
+      <w:start w:val="1"/>
+      <w:numFmt w:val="lowerRoman"/>
+      <w:lvlText w:val="%3."/>
+      <w:lvlJc w:val="right"/>
+      <w:pPr>
+        <w:ind w:left="2880" w:hanging="180"/>
+      </w:pPr>
+    </w:lvl>
+    <w:lvl w:ilvl="3" w:tplc="0809000F" w:tentative="1">
+      <w:start w:val="1"/>
+      <w:numFmt w:val="decimal"/>
+      <w:lvlText w:val="%4."/>
+      <w:lvlJc w:val="left"/>
+      <w:pPr>
+        <w:ind w:left="3600" w:hanging="360"/>
+      </w:pPr>
+    </w:lvl>
+    <w:lvl w:ilvl="4" w:tplc="08090019" w:tentative="1">
+      <w:start w:val="1"/>
+      <w:numFmt w:val="lowerLetter"/>
+      <w:lvlText w:val="%5."/>
+      <w:lvlJc w:val="left"/>
+      <w:pPr>
+        <w:ind w:left="4320" w:hanging="360"/>
+      </w:pPr>
+    </w:lvl>
+    <w:lvl w:ilvl="5" w:tplc="0809001B" w:tentative="1">
+      <w:start w:val="1"/>
+      <w:numFmt w:val="lowerRoman"/>
+      <w:lvlText w:val="%6."/>
+      <w:lvlJc w:val="right"/>
+      <w:pPr>
+        <w:ind w:left="5040" w:hanging="180"/>
+      </w:pPr>
+    </w:lvl>
+    <w:lvl w:ilvl="6" w:tplc="0809000F" w:tentative="1">
+      <w:start w:val="1"/>
+      <w:numFmt w:val="decimal"/>
+      <w:lvlText w:val="%7."/>
+      <w:lvlJc w:val="left"/>
+      <w:pPr>
+        <w:ind w:left="5760" w:hanging="360"/>
+      </w:pPr>
+    </w:lvl>
+    <w:lvl w:ilvl="7" w:tplc="08090019" w:tentative="1">
+      <w:start w:val="1"/>
+      <w:numFmt w:val="lowerLetter"/>
+      <w:lvlText w:val="%8."/>
+      <w:lvlJc w:val="left"/>
+      <w:pPr>
+        <w:ind w:left="6480" w:hanging="360"/>
+      </w:pPr>
+    </w:lvl>
+    <w:lvl w:ilvl="8" w:tplc="0809001B" w:tentative="1">
+      <w:start w:val="1"/>
+      <w:numFmt w:val="lowerRoman"/>
+      <w:lvlText w:val="%9."/>
+      <w:lvlJc w:val="right"/>
+      <w:pPr>
+        <w:ind w:left="7200" w:hanging="180"/>
+      </w:pPr>
+    </w:lvl>
+  </w:abstractNum>
+  <w:abstractNum w:abstractNumId="17" w15:restartNumberingAfterBreak="0">
     <w:nsid w:val="7F006540"/>
     <w:multiLevelType w:val="multilevel"/>
     <w:tmpl w:val="122EF47E"/>
@@ -5642,7 +6003,7 @@
     <w:abstractNumId w:val="0"/>
   </w:num>
   <w:num w:numId="2">
-    <w:abstractNumId w:val="11"/>
+    <w:abstractNumId w:val="13"/>
   </w:num>
   <w:num w:numId="3">
     <w:abstractNumId w:val="2"/>
@@ -5651,37 +6012,46 @@
     <w:abstractNumId w:val="3"/>
   </w:num>
   <w:num w:numId="5">
-    <w:abstractNumId w:val="10"/>
+    <w:abstractNumId w:val="12"/>
   </w:num>
   <w:num w:numId="6">
-    <w:abstractNumId w:val="7"/>
+    <w:abstractNumId w:val="8"/>
   </w:num>
   <w:num w:numId="7">
-    <w:abstractNumId w:val="5"/>
+    <w:abstractNumId w:val="6"/>
   </w:num>
   <w:num w:numId="8">
+    <w:abstractNumId w:val="11"/>
+  </w:num>
+  <w:num w:numId="9">
     <w:abstractNumId w:val="9"/>
   </w:num>
-  <w:num w:numId="9">
-    <w:abstractNumId w:val="8"/>
-  </w:num>
   <w:num w:numId="10">
-    <w:abstractNumId w:val="12"/>
+    <w:abstractNumId w:val="14"/>
   </w:num>
   <w:num w:numId="11">
     <w:abstractNumId w:val="4"/>
   </w:num>
   <w:num w:numId="12">
-    <w:abstractNumId w:val="14"/>
+    <w:abstractNumId w:val="17"/>
   </w:num>
   <w:num w:numId="13">
     <w:abstractNumId w:val="1"/>
   </w:num>
   <w:num w:numId="14">
-    <w:abstractNumId w:val="6"/>
+    <w:abstractNumId w:val="7"/>
   </w:num>
   <w:num w:numId="15">
-    <w:abstractNumId w:val="13"/>
+    <w:abstractNumId w:val="15"/>
+  </w:num>
+  <w:num w:numId="16">
+    <w:abstractNumId w:val="16"/>
+  </w:num>
+  <w:num w:numId="17">
+    <w:abstractNumId w:val="10"/>
+  </w:num>
+  <w:num w:numId="18">
+    <w:abstractNumId w:val="5"/>
   </w:num>
 </w:numbering>
 </file>
@@ -6273,6 +6643,7 @@
   <w:style w:type="character" w:default="1" w:styleId="DefaultParagraphFont">
     <w:name w:val="Default Paragraph Font"/>
     <w:uiPriority w:val="1"/>
+    <w:semiHidden/>
     <w:unhideWhenUsed/>
   </w:style>
   <w:style w:type="table" w:default="1" w:styleId="TableNormal">

</xml_diff>